<commit_message>
Alteração do conteúdo referente ao RGPD [ref issue #77]
</commit_message>
<xml_diff>
--- a/LAPR5/RGDP/Sprint2/3NA_1161882_1170483_1150486_1161871.docx
+++ b/LAPR5/RGDP/Sprint2/3NA_1161882_1170483_1150486_1161871.docx
@@ -425,33 +425,36 @@
           <w:szCs w:val="27"/>
           <w:lang w:val="pt-PT" w:eastAsia="pt-PT"/>
         </w:rPr>
-        <w:t xml:space="preserve">Contactos </w:t>
-      </w:r>
-    </w:p>
-    <w:p>
-      <w:pPr>
-        <w:jc w:val="both"/>
-        <w:rPr>
-          <w:lang w:val="pt-PT"/>
-        </w:rPr>
-      </w:pPr>
-    </w:p>
-    <w:p>
-      <w:pPr>
-        <w:jc w:val="both"/>
-        <w:rPr>
+        <w:t>Contactos</w:t>
+      </w:r>
+      <w:r>
+        <w:rPr>
+          <w:rFonts w:ascii="Times New Roman" w:eastAsia="Times New Roman" w:hAnsi="Times New Roman" w:cs="Times New Roman"/>
           <w:b/>
           <w:bCs/>
-          <w:lang w:val="pt-PT"/>
-        </w:rPr>
-      </w:pPr>
-      <w:proofErr w:type="spellStart"/>
-      <w:r>
+          <w:sz w:val="27"/>
+          <w:szCs w:val="27"/>
+          <w:lang w:val="pt-PT" w:eastAsia="pt-PT"/>
+        </w:rPr>
+        <w:t>:</w:t>
+      </w:r>
+    </w:p>
+    <w:p>
+      <w:pPr>
+        <w:jc w:val="both"/>
         <w:rPr>
           <w:b/>
           <w:bCs/>
           <w:lang w:val="pt-PT"/>
         </w:rPr>
+      </w:pPr>
+      <w:proofErr w:type="spellStart"/>
+      <w:r>
+        <w:rPr>
+          <w:b/>
+          <w:bCs/>
+          <w:lang w:val="pt-PT"/>
+        </w:rPr>
         <w:t>MyOwnCutlery</w:t>
       </w:r>
       <w:proofErr w:type="spellEnd"/>
@@ -495,6 +498,32 @@
         <w:rPr>
           <w:lang w:val="pt-PT"/>
         </w:rPr>
+        <w:t>NIF:</w:t>
+      </w:r>
+      <w:r>
+        <w:rPr>
+          <w:lang w:val="pt-PT"/>
+        </w:rPr>
+        <w:t xml:space="preserve"> </w:t>
+      </w:r>
+      <w:r>
+        <w:rPr>
+          <w:lang w:val="pt-PT"/>
+        </w:rPr>
+        <w:t>122345673</w:t>
+      </w:r>
+    </w:p>
+    <w:p>
+      <w:pPr>
+        <w:jc w:val="both"/>
+        <w:rPr>
+          <w:lang w:val="pt-PT"/>
+        </w:rPr>
+      </w:pPr>
+      <w:r>
+        <w:rPr>
+          <w:lang w:val="pt-PT"/>
+        </w:rPr>
         <w:t>+912227091</w:t>
       </w:r>
     </w:p>
@@ -505,7 +534,7 @@
           <w:lang w:val="pt-PT"/>
         </w:rPr>
       </w:pPr>
-      <w:hyperlink r:id="rId6" w:history="1">
+      <w:hyperlink r:id="rId8" w:history="1">
         <w:r>
           <w:rPr>
             <w:rStyle w:val="Hiperligao"/>
@@ -754,20 +783,24 @@
     </w:p>
     <w:p>
       <w:pPr>
-        <w:jc w:val="both"/>
-        <w:rPr>
-          <w:lang w:val="pt-PT"/>
-        </w:rPr>
-      </w:pPr>
-    </w:p>
-    <w:p>
-      <w:pPr>
         <w:pStyle w:val="Ttulo3"/>
         <w:jc w:val="both"/>
       </w:pPr>
       <w:r>
         <w:lastRenderedPageBreak/>
-        <w:t>Fundamentos e Finalidades do Tratamento dos Dados</w:t>
+        <w:t>Finalidades</w:t>
+      </w:r>
+      <w:r>
+        <w:t xml:space="preserve"> e</w:t>
+      </w:r>
+      <w:r>
+        <w:t xml:space="preserve"> </w:t>
+      </w:r>
+      <w:r>
+        <w:t>Fundamentos</w:t>
+      </w:r>
+      <w:r>
+        <w:t xml:space="preserve"> do Tratamento dos Dados</w:t>
       </w:r>
     </w:p>
     <w:p>
@@ -795,7 +828,25 @@
         <w:rPr>
           <w:lang w:val="pt-PT"/>
         </w:rPr>
-        <w:t xml:space="preserve"> trata os dados pessoais para as finalidades de gestão de encomendas, nomeadamente com vista a dar resposta aos pedidos de obtenção de faturas e pedidos de entrega. Para este efeito, iremos solicita-lhe os seguintes dados: nome, número de identificação fiscal, morada, contacto telefónico e endereço de correio eletrónico.</w:t>
+        <w:t xml:space="preserve"> trata os dados pessoais para as finalidades de gestão de encomendas, nomeadamente com vista a dar resposta aos pedidos de obtenção de faturas e pedidos de entrega. Para este efeito, iremos solicita</w:t>
+      </w:r>
+      <w:r>
+        <w:rPr>
+          <w:lang w:val="pt-PT"/>
+        </w:rPr>
+        <w:t>r</w:t>
+      </w:r>
+      <w:r>
+        <w:rPr>
+          <w:lang w:val="pt-PT"/>
+        </w:rPr>
+        <w:t>-lhe os seguintes dados: nome, número de identificação fiscal</w:t>
+      </w:r>
+      <w:r>
+        <w:rPr>
+          <w:lang w:val="pt-PT"/>
+        </w:rPr>
+        <w:t xml:space="preserve"> e morada. Com a finalidade de serem enviados conteúdos informativos ou promocionais, iremos solicitar-lhe os seguintes dados: contacto telefónico e endereço de correio eletrónico. </w:t>
       </w:r>
     </w:p>
     <w:p>
@@ -872,66 +923,244 @@
     </w:p>
     <w:p>
       <w:pPr>
-        <w:pStyle w:val="PargrafodaLista"/>
-        <w:ind w:left="1080" w:firstLine="708"/>
-        <w:jc w:val="both"/>
-        <w:rPr>
-          <w:u w:val="single"/>
-          <w:lang w:val="pt-PT"/>
-        </w:rPr>
-      </w:pPr>
-      <w:bookmarkStart w:id="1" w:name="_GoBack"/>
+        <w:jc w:val="both"/>
+        <w:rPr>
+          <w:lang w:val="pt-PT"/>
+        </w:rPr>
+      </w:pPr>
+    </w:p>
+    <w:p>
+      <w:pPr>
+        <w:pStyle w:val="Ttulo3"/>
+        <w:jc w:val="both"/>
+      </w:pPr>
+      <w:r>
+        <w:t>Prazo de conservação dos dados pessoais</w:t>
+      </w:r>
+    </w:p>
+    <w:p>
+      <w:pPr>
+        <w:jc w:val="both"/>
+        <w:rPr>
+          <w:lang w:val="pt-PT"/>
+        </w:rPr>
+      </w:pPr>
+      <w:r>
+        <w:rPr>
+          <w:lang w:val="pt-PT"/>
+        </w:rPr>
+        <w:t>O período durante o qual os dados são armazenados e conservados varia de acordo com a finalidade do respetivo tratamento.</w:t>
+      </w:r>
+    </w:p>
+    <w:p>
+      <w:pPr>
+        <w:jc w:val="both"/>
+        <w:rPr>
+          <w:lang w:val="pt-PT"/>
+        </w:rPr>
+      </w:pPr>
+    </w:p>
+    <w:p>
+      <w:pPr>
+        <w:jc w:val="both"/>
+        <w:rPr>
+          <w:lang w:val="pt-PT"/>
+        </w:rPr>
+      </w:pPr>
+      <w:r>
+        <w:rPr>
+          <w:lang w:val="pt-PT"/>
+        </w:rPr>
+        <w:t xml:space="preserve">A </w:t>
+      </w:r>
+      <w:proofErr w:type="spellStart"/>
+      <w:r>
+        <w:rPr>
+          <w:lang w:val="pt-PT"/>
+        </w:rPr>
+        <w:t>MyOwnCutlery</w:t>
+      </w:r>
+      <w:proofErr w:type="spellEnd"/>
+      <w:r>
+        <w:rPr>
+          <w:lang w:val="pt-PT"/>
+        </w:rPr>
+        <w:t xml:space="preserve"> pode conservar os dados pessoais durante o tempo em que se lhe possa exigir algum tipo de responsabilidade derivada de uma relação jurídica</w:t>
+      </w:r>
+      <w:r>
+        <w:rPr>
+          <w:lang w:val="pt-PT"/>
+        </w:rPr>
+        <w:t xml:space="preserve"> ou </w:t>
+      </w:r>
+      <w:r>
+        <w:rPr>
+          <w:lang w:val="pt-PT"/>
+        </w:rPr>
+        <w:t>da execução de um contrato</w:t>
+      </w:r>
+      <w:r>
+        <w:rPr>
+          <w:lang w:val="pt-PT"/>
+        </w:rPr>
+        <w:t xml:space="preserve"> (no caso de uma fatura,</w:t>
+      </w:r>
+      <w:r>
+        <w:rPr>
+          <w:lang w:val="pt-PT"/>
+        </w:rPr>
+        <w:t xml:space="preserve"> em que</w:t>
+      </w:r>
+      <w:r>
+        <w:rPr>
+          <w:lang w:val="pt-PT"/>
+        </w:rPr>
+        <w:t xml:space="preserve"> o período é de 10 anos)</w:t>
+      </w:r>
+      <w:r>
+        <w:rPr>
+          <w:lang w:val="pt-PT"/>
+        </w:rPr>
+        <w:t>.</w:t>
+      </w:r>
+    </w:p>
+    <w:p>
+      <w:pPr>
+        <w:jc w:val="both"/>
+        <w:rPr>
+          <w:lang w:val="pt-PT"/>
+        </w:rPr>
+      </w:pPr>
+    </w:p>
+    <w:p>
+      <w:pPr>
+        <w:jc w:val="both"/>
+        <w:rPr>
+          <w:lang w:val="pt-PT"/>
+        </w:rPr>
+      </w:pPr>
+      <w:r>
+        <w:rPr>
+          <w:lang w:val="pt-PT"/>
+        </w:rPr>
+        <w:t>Sempre que não exista uma exigência legal específica, os dados serão armazenados e conservados apenas pelo período necessário para cumprir as finalidades que motivaram a sua recolha e tratamento ou pelo período de tempo autorizado pela Autoridade de Controlo (Comissão Nacional de Proteção de Dados), findo o qual os mesmos serão eliminados.</w:t>
+      </w:r>
+    </w:p>
+    <w:p>
+      <w:pPr>
+        <w:jc w:val="both"/>
+        <w:rPr>
+          <w:lang w:val="pt-PT"/>
+        </w:rPr>
+      </w:pPr>
+    </w:p>
+    <w:p>
+      <w:pPr>
+        <w:pStyle w:val="Ttulo3"/>
+        <w:jc w:val="both"/>
+      </w:pPr>
+      <w:bookmarkStart w:id="1" w:name="titulares"/>
       <w:bookmarkEnd w:id="1"/>
+      <w:r>
+        <w:t>Direitos dos titulares dos dados</w:t>
+      </w:r>
     </w:p>
     <w:p>
       <w:pPr>
         <w:pStyle w:val="Ttulo3"/>
-        <w:jc w:val="both"/>
-      </w:pPr>
-      <w:r>
-        <w:t>Prazo de conservação dos dados pessoais</w:t>
-      </w:r>
-    </w:p>
-    <w:p>
-      <w:pPr>
-        <w:jc w:val="both"/>
-        <w:rPr>
-          <w:lang w:val="pt-PT"/>
-        </w:rPr>
-      </w:pPr>
-      <w:r>
-        <w:rPr>
-          <w:lang w:val="pt-PT"/>
-        </w:rPr>
-        <w:t>O período durante o qual os dados são armazenados e conservados varia de acordo com a finalidade do respetivo tratamento.</w:t>
-      </w:r>
-    </w:p>
-    <w:p>
-      <w:pPr>
-        <w:jc w:val="both"/>
-        <w:rPr>
-          <w:lang w:val="pt-PT"/>
-        </w:rPr>
-      </w:pPr>
-    </w:p>
-    <w:p>
-      <w:pPr>
-        <w:jc w:val="both"/>
-        <w:rPr>
-          <w:lang w:val="pt-PT"/>
-        </w:rPr>
-      </w:pPr>
-      <w:r>
-        <w:rPr>
-          <w:lang w:val="pt-PT"/>
-        </w:rPr>
-        <w:t xml:space="preserve">A </w:t>
+        <w:rPr>
+          <w:sz w:val="24"/>
+          <w:szCs w:val="24"/>
+        </w:rPr>
+      </w:pPr>
+      <w:r>
+        <w:rPr>
+          <w:sz w:val="24"/>
+          <w:szCs w:val="24"/>
+        </w:rPr>
+        <w:t>Direito a ser informado</w:t>
+      </w:r>
+    </w:p>
+    <w:p>
+      <w:pPr>
+        <w:jc w:val="both"/>
+        <w:rPr>
+          <w:lang w:val="pt-PT"/>
+        </w:rPr>
+      </w:pPr>
+      <w:r>
+        <w:rPr>
+          <w:lang w:val="pt-PT"/>
+        </w:rPr>
+        <w:t>Tem direito a ser informado, de forma clara, simples e transparente sobre o tratamento dos seus Dados Pessoais a efetuar ou efetuado pe</w:t>
+      </w:r>
+      <w:r>
+        <w:rPr>
+          <w:lang w:val="pt-PT"/>
+        </w:rPr>
+        <w:t xml:space="preserve">la </w:t>
       </w:r>
       <w:proofErr w:type="spellStart"/>
       <w:r>
         <w:rPr>
           <w:lang w:val="pt-PT"/>
         </w:rPr>
+        <w:t>MyOwn</w:t>
+      </w:r>
+      <w:r>
+        <w:rPr>
+          <w:lang w:val="pt-PT"/>
+        </w:rPr>
+        <w:t>Cutlery</w:t>
+      </w:r>
+      <w:proofErr w:type="spellEnd"/>
+      <w:r>
+        <w:rPr>
+          <w:lang w:val="pt-PT"/>
+        </w:rPr>
+        <w:t>.</w:t>
+      </w:r>
+    </w:p>
+    <w:p>
+      <w:pPr>
+        <w:pStyle w:val="Ttulo3"/>
+        <w:rPr>
+          <w:sz w:val="24"/>
+          <w:szCs w:val="24"/>
+        </w:rPr>
+      </w:pPr>
+      <w:r>
+        <w:rPr>
+          <w:sz w:val="24"/>
+          <w:szCs w:val="24"/>
+        </w:rPr>
+        <w:t>Direito de acesso</w:t>
+      </w:r>
+    </w:p>
+    <w:p>
+      <w:pPr>
+        <w:jc w:val="both"/>
+        <w:rPr>
+          <w:lang w:val="pt-PT"/>
+        </w:rPr>
+      </w:pPr>
+      <w:r>
+        <w:rPr>
+          <w:lang w:val="pt-PT"/>
+        </w:rPr>
+        <w:t>Tem o direito de aceder aos Dados Pessoais que lhe digam respeito e que são tratados pel</w:t>
+      </w:r>
+      <w:r>
+        <w:rPr>
+          <w:lang w:val="pt-PT"/>
+        </w:rPr>
+        <w:t xml:space="preserve">a </w:t>
+      </w:r>
+      <w:proofErr w:type="spellStart"/>
+      <w:r>
+        <w:rPr>
+          <w:lang w:val="pt-PT"/>
+        </w:rPr>
         <w:t>MyOwnCutlery</w:t>
       </w:r>
       <w:proofErr w:type="spellEnd"/>
@@ -939,172 +1168,451 @@
         <w:rPr>
           <w:lang w:val="pt-PT"/>
         </w:rPr>
-        <w:t xml:space="preserve"> pode conservar os dados pessoais durante o tempo em que se lhe possa exigir algum tipo de responsabilidade derivada de uma relação jurídica</w:t>
-      </w:r>
-      <w:r>
-        <w:rPr>
-          <w:lang w:val="pt-PT"/>
-        </w:rPr>
-        <w:t xml:space="preserve"> ou </w:t>
-      </w:r>
-      <w:r>
-        <w:rPr>
-          <w:lang w:val="pt-PT"/>
-        </w:rPr>
-        <w:t>da execução de um contrato</w:t>
-      </w:r>
-      <w:r>
-        <w:rPr>
-          <w:lang w:val="pt-PT"/>
-        </w:rPr>
-        <w:t xml:space="preserve"> (no caso de uma fatura,</w:t>
-      </w:r>
-      <w:r>
-        <w:rPr>
-          <w:lang w:val="pt-PT"/>
-        </w:rPr>
-        <w:t xml:space="preserve"> em que</w:t>
-      </w:r>
-      <w:r>
-        <w:rPr>
-          <w:lang w:val="pt-PT"/>
-        </w:rPr>
-        <w:t xml:space="preserve"> o período é de 10 anos)</w:t>
-      </w:r>
-      <w:r>
-        <w:rPr>
-          <w:lang w:val="pt-PT"/>
-        </w:rPr>
         <w:t>.</w:t>
       </w:r>
     </w:p>
     <w:p>
       <w:pPr>
-        <w:jc w:val="both"/>
-        <w:rPr>
-          <w:lang w:val="pt-PT"/>
-        </w:rPr>
-      </w:pPr>
-    </w:p>
-    <w:p>
-      <w:pPr>
-        <w:jc w:val="both"/>
-        <w:rPr>
-          <w:lang w:val="pt-PT"/>
-        </w:rPr>
-      </w:pPr>
-      <w:r>
-        <w:rPr>
-          <w:lang w:val="pt-PT"/>
-        </w:rPr>
-        <w:t>Sempre que não exista uma exigência legal específica, os dados serão armazenados e conservados apenas pelo período necessário para cumprir as finalidades que motivaram a sua recolha e tratamento ou pelo período de tempo autorizado pela Autoridade de Controlo (Comissão Nacional de Proteção de Dados), findo o qual os mesmos serão eliminados.</w:t>
-      </w:r>
-    </w:p>
-    <w:p>
-      <w:pPr>
-        <w:jc w:val="both"/>
-        <w:rPr>
-          <w:lang w:val="pt-PT"/>
-        </w:rPr>
-      </w:pPr>
-    </w:p>
-    <w:p>
-      <w:pPr>
         <w:pStyle w:val="Ttulo3"/>
-        <w:jc w:val="both"/>
-      </w:pPr>
-      <w:bookmarkStart w:id="2" w:name="titulares"/>
+        <w:rPr>
+          <w:sz w:val="24"/>
+          <w:szCs w:val="24"/>
+        </w:rPr>
+      </w:pPr>
+      <w:r>
+        <w:rPr>
+          <w:sz w:val="24"/>
+          <w:szCs w:val="24"/>
+        </w:rPr>
+        <w:t>Direito de retificação</w:t>
+      </w:r>
+    </w:p>
+    <w:p>
+      <w:pPr>
+        <w:jc w:val="both"/>
+        <w:rPr>
+          <w:lang w:val="pt-PT"/>
+        </w:rPr>
+      </w:pPr>
+      <w:r>
+        <w:rPr>
+          <w:lang w:val="pt-PT"/>
+        </w:rPr>
+        <w:lastRenderedPageBreak/>
+        <w:t xml:space="preserve">Caso verifique que </w:t>
+      </w:r>
+      <w:r>
+        <w:rPr>
+          <w:lang w:val="pt-PT"/>
+        </w:rPr>
+        <w:t xml:space="preserve">a </w:t>
+      </w:r>
+      <w:proofErr w:type="spellStart"/>
+      <w:r>
+        <w:rPr>
+          <w:lang w:val="pt-PT"/>
+        </w:rPr>
+        <w:t>MyOwnCutlery</w:t>
+      </w:r>
+      <w:proofErr w:type="spellEnd"/>
+      <w:r>
+        <w:rPr>
+          <w:lang w:val="pt-PT"/>
+        </w:rPr>
+        <w:t xml:space="preserve"> tem Dados Pessoais sobre si incorretos, incompletos ou inexatos, pode solicitar a sua correção ou retificação.</w:t>
+      </w:r>
+    </w:p>
+    <w:p>
+      <w:pPr>
+        <w:pStyle w:val="Ttulo3"/>
+        <w:rPr>
+          <w:sz w:val="24"/>
+          <w:szCs w:val="24"/>
+        </w:rPr>
+      </w:pPr>
+      <w:r>
+        <w:rPr>
+          <w:sz w:val="24"/>
+          <w:szCs w:val="24"/>
+        </w:rPr>
+        <w:t>Direito de oposição</w:t>
+      </w:r>
+    </w:p>
+    <w:p>
+      <w:pPr>
+        <w:jc w:val="both"/>
+        <w:rPr>
+          <w:lang w:val="pt-PT"/>
+        </w:rPr>
+      </w:pPr>
+      <w:r>
+        <w:rPr>
+          <w:lang w:val="pt-PT"/>
+        </w:rPr>
+        <w:t xml:space="preserve">Tem também o direito de se opor ao tratamento de dados por parte </w:t>
+      </w:r>
+      <w:r>
+        <w:rPr>
+          <w:lang w:val="pt-PT"/>
+        </w:rPr>
+        <w:t xml:space="preserve">da </w:t>
+      </w:r>
+      <w:proofErr w:type="spellStart"/>
+      <w:r>
+        <w:rPr>
+          <w:lang w:val="pt-PT"/>
+        </w:rPr>
+        <w:t>MyOwnCutlery</w:t>
+      </w:r>
+      <w:proofErr w:type="spellEnd"/>
+      <w:r>
+        <w:rPr>
+          <w:lang w:val="pt-PT"/>
+        </w:rPr>
+        <w:t>. No entanto, os fundamentos legais ou de interesse público poderão prevalecer sobre o seu direito de oposição.</w:t>
+      </w:r>
+    </w:p>
+    <w:p>
+      <w:pPr>
+        <w:pStyle w:val="Ttulo3"/>
+        <w:rPr>
+          <w:sz w:val="24"/>
+          <w:szCs w:val="24"/>
+        </w:rPr>
+      </w:pPr>
+      <w:r>
+        <w:rPr>
+          <w:sz w:val="24"/>
+          <w:szCs w:val="24"/>
+        </w:rPr>
+        <w:t>Direito de limitação</w:t>
+      </w:r>
+    </w:p>
+    <w:p>
+      <w:pPr>
+        <w:jc w:val="both"/>
+        <w:rPr>
+          <w:lang w:val="pt-PT"/>
+        </w:rPr>
+      </w:pPr>
+      <w:r>
+        <w:rPr>
+          <w:lang w:val="pt-PT"/>
+        </w:rPr>
+        <w:t>Tem ainda a prerrogativa de solicitar a limitação do tratamento dos seus Dados Pessoais pel</w:t>
+      </w:r>
+      <w:r>
+        <w:rPr>
+          <w:lang w:val="pt-PT"/>
+        </w:rPr>
+        <w:t xml:space="preserve">a </w:t>
+      </w:r>
+      <w:proofErr w:type="spellStart"/>
+      <w:r>
+        <w:rPr>
+          <w:lang w:val="pt-PT"/>
+        </w:rPr>
+        <w:t>MyOwnCutlery</w:t>
+      </w:r>
+      <w:proofErr w:type="spellEnd"/>
+      <w:r>
+        <w:rPr>
+          <w:lang w:val="pt-PT"/>
+        </w:rPr>
+        <w:t>, a certas categorias de dados ou finalidades de tratamento. No entanto, os fundamentos legais ou de interesse público poderão prevalecer sobre o este direito.</w:t>
+      </w:r>
+    </w:p>
+    <w:p>
+      <w:pPr>
+        <w:pStyle w:val="Ttulo3"/>
+        <w:rPr>
+          <w:sz w:val="24"/>
+          <w:szCs w:val="24"/>
+        </w:rPr>
+      </w:pPr>
+      <w:r>
+        <w:rPr>
+          <w:sz w:val="24"/>
+          <w:szCs w:val="24"/>
+        </w:rPr>
+        <w:t>Direito ao apagamento dos dados pessoais ou "direito a ser esquecido"</w:t>
+      </w:r>
+    </w:p>
+    <w:p>
+      <w:pPr>
+        <w:jc w:val="both"/>
+        <w:rPr>
+          <w:lang w:val="pt-PT"/>
+        </w:rPr>
+      </w:pPr>
+      <w:r>
+        <w:rPr>
+          <w:lang w:val="pt-PT"/>
+        </w:rPr>
+        <w:t>Pode pedir o apagamento dos seus Dados Pessoais, se não existirem fundamentos legais ou de interesse público que justifiquem a conservação daqueles dados pessoais.</w:t>
+      </w:r>
+    </w:p>
+    <w:p>
+      <w:pPr>
+        <w:pStyle w:val="Ttulo3"/>
+        <w:rPr>
+          <w:sz w:val="24"/>
+          <w:szCs w:val="24"/>
+        </w:rPr>
+      </w:pPr>
+      <w:r>
+        <w:rPr>
+          <w:sz w:val="24"/>
+          <w:szCs w:val="24"/>
+        </w:rPr>
+        <w:t>Direito a retirar o consentimento</w:t>
+      </w:r>
+    </w:p>
+    <w:p>
+      <w:pPr>
+        <w:jc w:val="both"/>
+        <w:rPr>
+          <w:lang w:val="pt-PT"/>
+        </w:rPr>
+      </w:pPr>
+      <w:r>
+        <w:rPr>
+          <w:lang w:val="pt-PT"/>
+        </w:rPr>
+        <w:t xml:space="preserve">Sempre que o tratamento dos seus Dados Pessoais seja efetuado com base no seu consentimento, pode solicitar </w:t>
+      </w:r>
+      <w:r>
+        <w:rPr>
+          <w:lang w:val="pt-PT"/>
+        </w:rPr>
+        <w:t xml:space="preserve">à </w:t>
+      </w:r>
+      <w:proofErr w:type="spellStart"/>
+      <w:r>
+        <w:rPr>
+          <w:lang w:val="pt-PT"/>
+        </w:rPr>
+        <w:t>MyOwnCutlery</w:t>
+      </w:r>
+      <w:proofErr w:type="spellEnd"/>
+      <w:r>
+        <w:rPr>
+          <w:lang w:val="pt-PT"/>
+        </w:rPr>
+        <w:t xml:space="preserve"> </w:t>
+      </w:r>
+      <w:r>
+        <w:rPr>
+          <w:lang w:val="pt-PT"/>
+        </w:rPr>
+        <w:t xml:space="preserve"> </w:t>
+      </w:r>
+      <w:r>
+        <w:rPr>
+          <w:lang w:val="pt-PT"/>
+        </w:rPr>
+        <w:t>que deixe de efetuar esse tratamento.</w:t>
+      </w:r>
+    </w:p>
+    <w:p>
+      <w:pPr>
+        <w:pStyle w:val="Ttulo3"/>
+        <w:rPr>
+          <w:sz w:val="24"/>
+          <w:szCs w:val="24"/>
+        </w:rPr>
+      </w:pPr>
+      <w:r>
+        <w:rPr>
+          <w:sz w:val="24"/>
+          <w:szCs w:val="24"/>
+        </w:rPr>
+        <w:t>Direito à portabilidade</w:t>
+      </w:r>
+    </w:p>
+    <w:p>
+      <w:pPr>
+        <w:jc w:val="both"/>
+        <w:rPr>
+          <w:lang w:val="pt-PT"/>
+        </w:rPr>
+      </w:pPr>
+      <w:r>
+        <w:rPr>
+          <w:lang w:val="pt-PT"/>
+        </w:rPr>
+        <w:t>Tem também o direito a receber os Dados Pessoais que lhe digam respeito, em formato digital de uso corrente e de leitura automática ou solicitar a transmissão direta dos seus dados para outra entidade, mas neste caso apenas se for tecnicamente possível.</w:t>
+      </w:r>
+    </w:p>
+    <w:p>
+      <w:pPr>
+        <w:pStyle w:val="Ttulo3"/>
+        <w:rPr>
+          <w:sz w:val="24"/>
+          <w:szCs w:val="24"/>
+        </w:rPr>
+      </w:pPr>
+      <w:r>
+        <w:rPr>
+          <w:sz w:val="24"/>
+          <w:szCs w:val="24"/>
+        </w:rPr>
+        <w:t>Como pode reclamar?</w:t>
+      </w:r>
+    </w:p>
+    <w:p>
+      <w:pPr>
+        <w:jc w:val="both"/>
+        <w:rPr>
+          <w:lang w:val="pt-PT"/>
+        </w:rPr>
+      </w:pPr>
+      <w:r>
+        <w:rPr>
+          <w:lang w:val="pt-PT"/>
+        </w:rPr>
+        <w:t xml:space="preserve">Sem prejuízo de poder apresentar reclamações diretamente </w:t>
+      </w:r>
+      <w:r>
+        <w:rPr>
+          <w:lang w:val="pt-PT"/>
+        </w:rPr>
+        <w:t xml:space="preserve">à </w:t>
+      </w:r>
+      <w:proofErr w:type="spellStart"/>
+      <w:r>
+        <w:rPr>
+          <w:lang w:val="pt-PT"/>
+        </w:rPr>
+        <w:t>MyOwnCutlery</w:t>
+      </w:r>
+      <w:proofErr w:type="spellEnd"/>
+      <w:r>
+        <w:rPr>
+          <w:lang w:val="pt-PT"/>
+        </w:rPr>
+        <w:t xml:space="preserve"> </w:t>
+      </w:r>
+      <w:r>
+        <w:rPr>
+          <w:lang w:val="pt-PT"/>
+        </w:rPr>
+        <w:t>pode, caso assim o entenda, reclamar diretamente para a Comissão Nacional de Proteção de Dados (CNPD), Autoridade de Controlo, utilizando os contactos disponibilizados por esta entidade para o efeito.</w:t>
+      </w:r>
+    </w:p>
+    <w:p>
+      <w:pPr>
+        <w:jc w:val="both"/>
+        <w:rPr>
+          <w:lang w:val="pt-PT"/>
+        </w:rPr>
+      </w:pPr>
+    </w:p>
+    <w:p>
+      <w:pPr>
+        <w:jc w:val="both"/>
+        <w:rPr>
+          <w:lang w:val="pt-PT"/>
+        </w:rPr>
+      </w:pPr>
+      <w:r>
+        <w:rPr>
+          <w:lang w:val="pt-PT"/>
+        </w:rPr>
+        <w:t xml:space="preserve">Na plataforma digital, </w:t>
+      </w:r>
+      <w:proofErr w:type="spellStart"/>
+      <w:r>
+        <w:rPr>
+          <w:lang w:val="pt-PT"/>
+        </w:rPr>
+        <w:t>myOwnCutleryApp</w:t>
+      </w:r>
+      <w:proofErr w:type="spellEnd"/>
+      <w:r>
+        <w:rPr>
+          <w:lang w:val="pt-PT"/>
+        </w:rPr>
+        <w:t xml:space="preserve"> no separador “Cliente”</w:t>
+      </w:r>
+      <w:r>
+        <w:rPr>
+          <w:lang w:val="pt-PT"/>
+        </w:rPr>
+        <w:t>, o titular dos dados tem disponível meios de</w:t>
+      </w:r>
+      <w:r>
+        <w:rPr>
+          <w:lang w:val="pt-PT"/>
+        </w:rPr>
+        <w:t xml:space="preserve"> acesso,</w:t>
+      </w:r>
+      <w:r>
+        <w:rPr>
+          <w:lang w:val="pt-PT"/>
+        </w:rPr>
+        <w:t xml:space="preserve"> atualização, retificação</w:t>
+      </w:r>
+      <w:r>
+        <w:rPr>
+          <w:lang w:val="pt-PT"/>
+        </w:rPr>
+        <w:t>,</w:t>
+      </w:r>
+      <w:r>
+        <w:rPr>
+          <w:lang w:val="pt-PT"/>
+        </w:rPr>
+        <w:t xml:space="preserve"> bem como o apagamento dos seus dados</w:t>
+      </w:r>
+      <w:r>
+        <w:rPr>
+          <w:lang w:val="pt-PT"/>
+        </w:rPr>
+        <w:t xml:space="preserve"> e retirar o consentimento</w:t>
+      </w:r>
+      <w:r>
+        <w:rPr>
+          <w:lang w:val="pt-PT"/>
+        </w:rPr>
+        <w:t>, caso pretenda.</w:t>
+      </w:r>
+      <w:bookmarkStart w:id="2" w:name="transferencia"/>
       <w:bookmarkEnd w:id="2"/>
       <w:r>
-        <w:t>Direitos dos titulares dos dados</w:t>
-      </w:r>
-    </w:p>
-    <w:p>
-      <w:pPr>
-        <w:jc w:val="both"/>
-        <w:rPr>
-          <w:lang w:val="pt-PT"/>
-        </w:rPr>
-      </w:pPr>
-      <w:r>
-        <w:rPr>
-          <w:lang w:val="pt-PT"/>
-        </w:rPr>
-        <w:t xml:space="preserve">Nos termos do quadro legal sobre a Proteção de Dados Pessoais, a </w:t>
-      </w:r>
-      <w:proofErr w:type="spellStart"/>
-      <w:r>
-        <w:rPr>
-          <w:lang w:val="pt-PT"/>
-        </w:rPr>
-        <w:t>MyOwnCutlery</w:t>
-      </w:r>
-      <w:proofErr w:type="spellEnd"/>
-      <w:r>
-        <w:rPr>
-          <w:lang w:val="pt-PT"/>
-        </w:rPr>
-        <w:t xml:space="preserve"> garante ao titular dos dados o direito de acesso, atualização, retificação ou apagamento dos seus dados pessoais</w:t>
-      </w:r>
-      <w:r>
-        <w:rPr>
-          <w:lang w:val="pt-PT"/>
-        </w:rPr>
-        <w:t>.</w:t>
-      </w:r>
-    </w:p>
-    <w:p>
-      <w:pPr>
-        <w:jc w:val="both"/>
-        <w:rPr>
-          <w:lang w:val="pt-PT"/>
-        </w:rPr>
-      </w:pPr>
-    </w:p>
-    <w:p>
-      <w:pPr>
-        <w:jc w:val="both"/>
-        <w:rPr>
-          <w:lang w:val="pt-PT"/>
-        </w:rPr>
-      </w:pPr>
-      <w:r>
-        <w:rPr>
-          <w:lang w:val="pt-PT"/>
-        </w:rPr>
-        <w:t xml:space="preserve">Na plataforma digital, </w:t>
-      </w:r>
-      <w:proofErr w:type="spellStart"/>
-      <w:r>
-        <w:rPr>
-          <w:lang w:val="pt-PT"/>
-        </w:rPr>
-        <w:t>myOwnCutleryApp</w:t>
-      </w:r>
-      <w:proofErr w:type="spellEnd"/>
-      <w:r>
-        <w:rPr>
-          <w:lang w:val="pt-PT"/>
-        </w:rPr>
-        <w:t>, o titular dos dados tem disponível meios de atualização, retificação, bem como o apagamento dos seus dados, caso pretenda.</w:t>
-      </w:r>
-      <w:bookmarkStart w:id="3" w:name="transferencia"/>
+        <w:rPr>
+          <w:lang w:val="pt-PT"/>
+        </w:rPr>
+        <w:t xml:space="preserve"> Sendo estes </w:t>
+      </w:r>
+      <w:r>
+        <w:rPr>
+          <w:lang w:val="pt-PT"/>
+        </w:rPr>
+        <w:t xml:space="preserve">feitos </w:t>
+      </w:r>
+      <w:r>
+        <w:rPr>
+          <w:lang w:val="pt-PT"/>
+        </w:rPr>
+        <w:t>através de</w:t>
+      </w:r>
+      <w:r>
+        <w:rPr>
+          <w:lang w:val="pt-PT"/>
+        </w:rPr>
+        <w:t xml:space="preserve"> botões. </w:t>
+      </w:r>
+    </w:p>
+    <w:p>
+      <w:pPr>
+        <w:jc w:val="both"/>
+        <w:rPr>
+          <w:lang w:val="pt-PT"/>
+        </w:rPr>
+      </w:pPr>
+      <w:bookmarkStart w:id="3" w:name="_GoBack"/>
       <w:bookmarkEnd w:id="3"/>
-    </w:p>
-    <w:p>
-      <w:pPr>
-        <w:jc w:val="both"/>
-        <w:rPr>
-          <w:lang w:val="pt-PT"/>
-        </w:rPr>
-      </w:pPr>
-    </w:p>
-    <w:p>
-      <w:pPr>
-        <w:rPr>
-          <w:lang w:val="pt-PT"/>
-        </w:rPr>
-      </w:pPr>
     </w:p>
     <w:sectPr>
       <w:pgSz w:w="11906" w:h="16838"/>
@@ -1114,6 +1622,44 @@
     </w:sectPr>
   </w:body>
 </w:document>
+</file>
+
+<file path=word/endnotes.xml><?xml version="1.0" encoding="utf-8"?>
+<w:endnotes xmlns:wpc="http://schemas.microsoft.com/office/word/2010/wordprocessingCanvas" xmlns:cx="http://schemas.microsoft.com/office/drawing/2014/chartex" xmlns:cx1="http://schemas.microsoft.com/office/drawing/2015/9/8/chartex" xmlns:cx2="http://schemas.microsoft.com/office/drawing/2015/10/21/chartex" xmlns:cx3="http://schemas.microsoft.com/office/drawing/2016/5/9/chartex" xmlns:cx4="http://schemas.microsoft.com/office/drawing/2016/5/10/chartex" xmlns:cx5="http://schemas.microsoft.com/office/drawing/2016/5/11/chartex" xmlns:cx6="http://schemas.microsoft.com/office/drawing/2016/5/12/chartex" xmlns:cx7="http://schemas.microsoft.com/office/drawing/2016/5/13/chartex" xmlns:cx8="http://schemas.microsoft.com/office/drawing/2016/5/14/chartex" xmlns:mc="http://schemas.openxmlformats.org/markup-compatibility/2006" xmlns:aink="http://schemas.microsoft.com/office/drawing/2016/ink" xmlns:am3d="http://schemas.microsoft.com/office/drawing/2017/model3d" xmlns:o="urn:schemas-microsoft-com:office:office" xmlns:r="http://schemas.openxmlformats.org/officeDocument/2006/relationships" xmlns:m="http://schemas.openxmlformats.org/officeDocument/2006/math" xmlns:v="urn:schemas-microsoft-com:vml" xmlns:wp14="http://schemas.microsoft.com/office/word/2010/wordprocessingDrawing" xmlns:wp="http://schemas.openxmlformats.org/drawingml/2006/wordprocessingDrawing" xmlns:w10="urn:schemas-microsoft-com:office:word" xmlns:w="http://schemas.openxmlformats.org/wordprocessingml/2006/main" xmlns:w14="http://schemas.microsoft.com/office/word/2010/wordml" xmlns:w15="http://schemas.microsoft.com/office/word/2012/wordml" xmlns:w16cid="http://schemas.microsoft.com/office/word/2016/wordml/cid" xmlns:w16se="http://schemas.microsoft.com/office/word/2015/wordml/symex" xmlns:wpg="http://schemas.microsoft.com/office/word/2010/wordprocessingGroup" xmlns:wpi="http://schemas.microsoft.com/office/word/2010/wordprocessingInk" xmlns:wne="http://schemas.microsoft.com/office/word/2006/wordml" xmlns:wps="http://schemas.microsoft.com/office/word/2010/wordprocessingShape" mc:Ignorable="w14 w15 w16se w16cid wp14">
+  <w:endnote w:type="separator" w:id="-1">
+    <w:p>
+      <w:r>
+        <w:separator/>
+      </w:r>
+    </w:p>
+  </w:endnote>
+  <w:endnote w:type="continuationSeparator" w:id="0">
+    <w:p>
+      <w:r>
+        <w:continuationSeparator/>
+      </w:r>
+    </w:p>
+  </w:endnote>
+</w:endnotes>
+</file>
+
+<file path=word/footnotes.xml><?xml version="1.0" encoding="utf-8"?>
+<w:footnotes xmlns:wpc="http://schemas.microsoft.com/office/word/2010/wordprocessingCanvas" xmlns:cx="http://schemas.microsoft.com/office/drawing/2014/chartex" xmlns:cx1="http://schemas.microsoft.com/office/drawing/2015/9/8/chartex" xmlns:cx2="http://schemas.microsoft.com/office/drawing/2015/10/21/chartex" xmlns:cx3="http://schemas.microsoft.com/office/drawing/2016/5/9/chartex" xmlns:cx4="http://schemas.microsoft.com/office/drawing/2016/5/10/chartex" xmlns:cx5="http://schemas.microsoft.com/office/drawing/2016/5/11/chartex" xmlns:cx6="http://schemas.microsoft.com/office/drawing/2016/5/12/chartex" xmlns:cx7="http://schemas.microsoft.com/office/drawing/2016/5/13/chartex" xmlns:cx8="http://schemas.microsoft.com/office/drawing/2016/5/14/chartex" xmlns:mc="http://schemas.openxmlformats.org/markup-compatibility/2006" xmlns:aink="http://schemas.microsoft.com/office/drawing/2016/ink" xmlns:am3d="http://schemas.microsoft.com/office/drawing/2017/model3d" xmlns:o="urn:schemas-microsoft-com:office:office" xmlns:r="http://schemas.openxmlformats.org/officeDocument/2006/relationships" xmlns:m="http://schemas.openxmlformats.org/officeDocument/2006/math" xmlns:v="urn:schemas-microsoft-com:vml" xmlns:wp14="http://schemas.microsoft.com/office/word/2010/wordprocessingDrawing" xmlns:wp="http://schemas.openxmlformats.org/drawingml/2006/wordprocessingDrawing" xmlns:w10="urn:schemas-microsoft-com:office:word" xmlns:w="http://schemas.openxmlformats.org/wordprocessingml/2006/main" xmlns:w14="http://schemas.microsoft.com/office/word/2010/wordml" xmlns:w15="http://schemas.microsoft.com/office/word/2012/wordml" xmlns:w16cid="http://schemas.microsoft.com/office/word/2016/wordml/cid" xmlns:w16se="http://schemas.microsoft.com/office/word/2015/wordml/symex" xmlns:wpg="http://schemas.microsoft.com/office/word/2010/wordprocessingGroup" xmlns:wpi="http://schemas.microsoft.com/office/word/2010/wordprocessingInk" xmlns:wne="http://schemas.microsoft.com/office/word/2006/wordml" xmlns:wps="http://schemas.microsoft.com/office/word/2010/wordprocessingShape" mc:Ignorable="w14 w15 w16se w16cid wp14">
+  <w:footnote w:type="separator" w:id="-1">
+    <w:p>
+      <w:r>
+        <w:separator/>
+      </w:r>
+    </w:p>
+  </w:footnote>
+  <w:footnote w:type="continuationSeparator" w:id="0">
+    <w:p>
+      <w:r>
+        <w:continuationSeparator/>
+      </w:r>
+    </w:p>
+  </w:footnote>
+</w:footnotes>
 </file>
 
 <file path=word/numbering.xml><?xml version="1.0" encoding="utf-8"?>
@@ -2213,6 +2759,58 @@
       <w:lang w:val="en-US"/>
     </w:rPr>
   </w:style>
+  <w:style w:type="paragraph" w:styleId="Cabealho">
+    <w:name w:val="header"/>
+    <w:basedOn w:val="Normal"/>
+    <w:link w:val="CabealhoCarter"/>
+    <w:uiPriority w:val="99"/>
+    <w:unhideWhenUsed/>
+    <w:rsid w:val="00185E9D"/>
+    <w:pPr>
+      <w:tabs>
+        <w:tab w:val="center" w:pos="4252"/>
+        <w:tab w:val="right" w:pos="8504"/>
+      </w:tabs>
+    </w:pPr>
+  </w:style>
+  <w:style w:type="character" w:customStyle="1" w:styleId="CabealhoCarter">
+    <w:name w:val="Cabeçalho Caráter"/>
+    <w:basedOn w:val="Tipodeletrapredefinidodopargrafo"/>
+    <w:link w:val="Cabealho"/>
+    <w:uiPriority w:val="99"/>
+    <w:rsid w:val="00185E9D"/>
+    <w:rPr>
+      <w:sz w:val="24"/>
+      <w:szCs w:val="24"/>
+      <w:lang w:val="en-US"/>
+    </w:rPr>
+  </w:style>
+  <w:style w:type="paragraph" w:styleId="Rodap">
+    <w:name w:val="footer"/>
+    <w:basedOn w:val="Normal"/>
+    <w:link w:val="RodapCarter"/>
+    <w:uiPriority w:val="99"/>
+    <w:unhideWhenUsed/>
+    <w:rsid w:val="00185E9D"/>
+    <w:pPr>
+      <w:tabs>
+        <w:tab w:val="center" w:pos="4252"/>
+        <w:tab w:val="right" w:pos="8504"/>
+      </w:tabs>
+    </w:pPr>
+  </w:style>
+  <w:style w:type="character" w:customStyle="1" w:styleId="RodapCarter">
+    <w:name w:val="Rodapé Caráter"/>
+    <w:basedOn w:val="Tipodeletrapredefinidodopargrafo"/>
+    <w:link w:val="Rodap"/>
+    <w:uiPriority w:val="99"/>
+    <w:rsid w:val="00185E9D"/>
+    <w:rPr>
+      <w:sz w:val="24"/>
+      <w:szCs w:val="24"/>
+      <w:lang w:val="en-US"/>
+    </w:rPr>
+  </w:style>
 </w:styles>
 </file>
 
@@ -2516,7 +3114,7 @@
 </file>
 
 <file path=customXml/itemProps1.xml><?xml version="1.0" encoding="utf-8"?>
-<ds:datastoreItem xmlns:ds="http://schemas.openxmlformats.org/officeDocument/2006/customXml" ds:itemID="{C8437829-518B-417B-B82C-8E49BC547BB8}">
+<ds:datastoreItem xmlns:ds="http://schemas.openxmlformats.org/officeDocument/2006/customXml" ds:itemID="{73C1E83F-DA0A-4AFB-A7DE-F6EC13B8026A}">
   <ds:schemaRefs>
     <ds:schemaRef ds:uri="http://schemas.openxmlformats.org/officeDocument/2006/bibliography"/>
   </ds:schemaRefs>

</xml_diff>

<commit_message>
LAPR5_33 - Registo de Utilizadores [ref issue #75]
</commit_message>
<xml_diff>
--- a/LAPR5/RGDP/Sprint2/3NA_1161882_1170483_1150486_1161871.docx
+++ b/LAPR5/RGDP/Sprint2/3NA_1161882_1170483_1150486_1161871.docx
@@ -4,10 +4,393 @@
   <w:body>
     <w:p>
       <w:pPr>
-        <w:pStyle w:val="Ttulo3"/>
-        <w:jc w:val="both"/>
-      </w:pPr>
-      <w:r>
+        <w:jc w:val="center"/>
+      </w:pPr>
+      <w:r>
+        <w:fldChar w:fldCharType="begin"/>
+      </w:r>
+      <w:r>
+        <w:instrText xml:space="preserve"> INCLUDEPICTURE "/var/folders/n_/41gqbdhd3jb1csg_h9b539y00000gn/T/com.microsoft.Word/WebArchiveCopyPasteTempFiles/logo_ISEP.jpg" \* MERGEFORMATINET </w:instrText>
+      </w:r>
+      <w:r>
+        <w:fldChar w:fldCharType="separate"/>
+      </w:r>
+      <w:r>
+        <w:rPr>
+          <w:noProof/>
+          <w:lang w:eastAsia="ja-JP"/>
+        </w:rPr>
+        <w:drawing>
+          <wp:inline distT="0" distB="0" distL="0" distR="0" wp14:anchorId="28C21F90" wp14:editId="3A418DB6">
+            <wp:extent cx="3090272" cy="1306752"/>
+            <wp:effectExtent l="0" t="0" r="0" b="1905"/>
+            <wp:docPr id="3" name="Picture 3" descr="logo_isep"/>
+            <wp:cNvGraphicFramePr>
+              <a:graphicFrameLocks xmlns:a="http://schemas.openxmlformats.org/drawingml/2006/main" noChangeAspect="1"/>
+            </wp:cNvGraphicFramePr>
+            <a:graphic xmlns:a="http://schemas.openxmlformats.org/drawingml/2006/main">
+              <a:graphicData uri="http://schemas.openxmlformats.org/drawingml/2006/picture">
+                <pic:pic xmlns:pic="http://schemas.openxmlformats.org/drawingml/2006/picture">
+                  <pic:nvPicPr>
+                    <pic:cNvPr id="0" name="Picture 1" descr="logo_isep"/>
+                    <pic:cNvPicPr>
+                      <a:picLocks noChangeAspect="1" noChangeArrowheads="1"/>
+                    </pic:cNvPicPr>
+                  </pic:nvPicPr>
+                  <pic:blipFill>
+                    <a:blip r:embed="rId8">
+                      <a:extLst>
+                        <a:ext uri="{28A0092B-C50C-407E-A947-70E740481C1C}">
+                          <a14:useLocalDpi xmlns:a14="http://schemas.microsoft.com/office/drawing/2010/main" val="0"/>
+                        </a:ext>
+                      </a:extLst>
+                    </a:blip>
+                    <a:srcRect/>
+                    <a:stretch>
+                      <a:fillRect/>
+                    </a:stretch>
+                  </pic:blipFill>
+                  <pic:spPr bwMode="auto">
+                    <a:xfrm>
+                      <a:off x="0" y="0"/>
+                      <a:ext cx="3140007" cy="1327783"/>
+                    </a:xfrm>
+                    <a:prstGeom prst="rect">
+                      <a:avLst/>
+                    </a:prstGeom>
+                    <a:noFill/>
+                    <a:ln>
+                      <a:noFill/>
+                    </a:ln>
+                  </pic:spPr>
+                </pic:pic>
+              </a:graphicData>
+            </a:graphic>
+          </wp:inline>
+        </w:drawing>
+      </w:r>
+      <w:r>
+        <w:fldChar w:fldCharType="end"/>
+      </w:r>
+    </w:p>
+    <w:p>
+      <w:pPr>
+        <w:jc w:val="center"/>
+      </w:pPr>
+    </w:p>
+    <w:p>
+      <w:pPr>
+        <w:jc w:val="center"/>
+      </w:pPr>
+    </w:p>
+    <w:p/>
+    <w:p/>
+    <w:p>
+      <w:pPr>
+        <w:pStyle w:val="Title"/>
+        <w:jc w:val="center"/>
+        <w:rPr>
+          <w:sz w:val="96"/>
+        </w:rPr>
+      </w:pPr>
+      <w:r>
+        <w:rPr>
+          <w:sz w:val="96"/>
+        </w:rPr>
+        <w:t>LAPR5</w:t>
+      </w:r>
+    </w:p>
+    <w:p>
+      <w:pPr>
+        <w:pStyle w:val="Subtitle"/>
+        <w:jc w:val="center"/>
+      </w:pPr>
+      <w:r>
+        <w:t>2019-2020</w:t>
+      </w:r>
+    </w:p>
+    <w:p>
+      <w:pPr>
+        <w:rPr>
+          <w:lang w:val="pt-PT"/>
+        </w:rPr>
+      </w:pPr>
+    </w:p>
+    <w:p>
+      <w:pPr>
+        <w:rPr>
+          <w:lang w:val="pt-PT"/>
+        </w:rPr>
+      </w:pPr>
+    </w:p>
+    <w:p>
+      <w:pPr>
+        <w:rPr>
+          <w:lang w:val="pt-PT"/>
+        </w:rPr>
+      </w:pPr>
+    </w:p>
+    <w:p>
+      <w:pPr>
+        <w:rPr>
+          <w:lang w:val="pt-PT"/>
+        </w:rPr>
+      </w:pPr>
+    </w:p>
+    <w:p>
+      <w:pPr>
+        <w:jc w:val="center"/>
+        <w:rPr>
+          <w:rFonts w:ascii="Calibri" w:hAnsi="Calibri"/>
+          <w:sz w:val="44"/>
+          <w:lang w:val="pt-PT"/>
+        </w:rPr>
+      </w:pPr>
+      <w:r>
+        <w:rPr>
+          <w:rFonts w:ascii="Calibri" w:hAnsi="Calibri"/>
+          <w:sz w:val="44"/>
+          <w:lang w:val="pt-PT"/>
+        </w:rPr>
+        <w:t>RELATÓRIO</w:t>
+      </w:r>
+    </w:p>
+    <w:p>
+      <w:pPr>
+        <w:rPr>
+          <w:lang w:val="pt-PT"/>
+        </w:rPr>
+      </w:pPr>
+    </w:p>
+    <w:p>
+      <w:pPr>
+        <w:rPr>
+          <w:lang w:val="pt-PT"/>
+        </w:rPr>
+      </w:pPr>
+    </w:p>
+    <w:p>
+      <w:pPr>
+        <w:rPr>
+          <w:lang w:val="pt-PT"/>
+        </w:rPr>
+      </w:pPr>
+    </w:p>
+    <w:p>
+      <w:pPr>
+        <w:rPr>
+          <w:lang w:val="pt-PT"/>
+        </w:rPr>
+      </w:pPr>
+    </w:p>
+    <w:p>
+      <w:pPr>
+        <w:rPr>
+          <w:rStyle w:val="IntenseEmphasis"/>
+          <w:lang w:val="pt-PT"/>
+        </w:rPr>
+      </w:pPr>
+    </w:p>
+    <w:p>
+      <w:pPr>
+        <w:rPr>
+          <w:rStyle w:val="Emphasis"/>
+          <w:lang w:val="pt-PT"/>
+        </w:rPr>
+      </w:pPr>
+    </w:p>
+    <w:p>
+      <w:pPr>
+        <w:rPr>
+          <w:rStyle w:val="Emphasis"/>
+          <w:lang w:val="pt-PT"/>
+        </w:rPr>
+      </w:pPr>
+    </w:p>
+    <w:p>
+      <w:pPr>
+        <w:rPr>
+          <w:rStyle w:val="Emphasis"/>
+          <w:lang w:val="pt-PT"/>
+        </w:rPr>
+      </w:pPr>
+    </w:p>
+    <w:p>
+      <w:pPr>
+        <w:rPr>
+          <w:rStyle w:val="Emphasis"/>
+          <w:lang w:val="pt-PT"/>
+        </w:rPr>
+      </w:pPr>
+    </w:p>
+    <w:p>
+      <w:pPr>
+        <w:rPr>
+          <w:rStyle w:val="Emphasis"/>
+          <w:lang w:val="pt-PT"/>
+        </w:rPr>
+      </w:pPr>
+    </w:p>
+    <w:p>
+      <w:pPr>
+        <w:rPr>
+          <w:rStyle w:val="Emphasis"/>
+          <w:lang w:val="pt-PT"/>
+        </w:rPr>
+      </w:pPr>
+    </w:p>
+    <w:p>
+      <w:pPr>
+        <w:rPr>
+          <w:rStyle w:val="Emphasis"/>
+          <w:lang w:val="pt-PT"/>
+        </w:rPr>
+      </w:pPr>
+    </w:p>
+    <w:p>
+      <w:pPr>
+        <w:rPr>
+          <w:rStyle w:val="Emphasis"/>
+          <w:lang w:val="pt-PT"/>
+        </w:rPr>
+      </w:pPr>
+    </w:p>
+    <w:p>
+      <w:pPr>
+        <w:rPr>
+          <w:rStyle w:val="Emphasis"/>
+          <w:lang w:val="pt-PT"/>
+        </w:rPr>
+      </w:pPr>
+    </w:p>
+    <w:p>
+      <w:pPr>
+        <w:rPr>
+          <w:rStyle w:val="Emphasis"/>
+          <w:lang w:val="pt-PT"/>
+        </w:rPr>
+      </w:pPr>
+    </w:p>
+    <w:p>
+      <w:pPr>
+        <w:rPr>
+          <w:rStyle w:val="Emphasis"/>
+          <w:lang w:val="pt-PT"/>
+        </w:rPr>
+      </w:pPr>
+    </w:p>
+    <w:p>
+      <w:pPr>
+        <w:rPr>
+          <w:rStyle w:val="Emphasis"/>
+          <w:lang w:val="pt-PT"/>
+        </w:rPr>
+      </w:pPr>
+    </w:p>
+    <w:p>
+      <w:pPr>
+        <w:rPr>
+          <w:rStyle w:val="Emphasis"/>
+          <w:lang w:val="pt-PT"/>
+        </w:rPr>
+      </w:pPr>
+    </w:p>
+    <w:p>
+      <w:pPr>
+        <w:rPr>
+          <w:rStyle w:val="Emphasis"/>
+          <w:lang w:val="pt-PT"/>
+        </w:rPr>
+      </w:pPr>
+    </w:p>
+    <w:p>
+      <w:pPr>
+        <w:rPr>
+          <w:rStyle w:val="Emphasis"/>
+          <w:lang w:val="pt-PT"/>
+        </w:rPr>
+      </w:pPr>
+    </w:p>
+    <w:p>
+      <w:pPr>
+        <w:rPr>
+          <w:rStyle w:val="Emphasis"/>
+          <w:rFonts w:ascii="Calibri" w:hAnsi="Calibri"/>
+          <w:lang w:val="pt-PT"/>
+        </w:rPr>
+      </w:pPr>
+      <w:r>
+        <w:rPr>
+          <w:rStyle w:val="Emphasis"/>
+          <w:rFonts w:ascii="Calibri" w:hAnsi="Calibri"/>
+          <w:lang w:val="pt-PT"/>
+        </w:rPr>
+        <w:t>Carlos Moreira – 1161882</w:t>
+      </w:r>
+    </w:p>
+    <w:p>
+      <w:pPr>
+        <w:rPr>
+          <w:rStyle w:val="Emphasis"/>
+          <w:rFonts w:ascii="Calibri" w:hAnsi="Calibri"/>
+          <w:i w:val="0"/>
+          <w:iCs w:val="0"/>
+          <w:lang w:val="pt-PT"/>
+        </w:rPr>
+      </w:pPr>
+      <w:r>
+        <w:rPr>
+          <w:rStyle w:val="Emphasis"/>
+          <w:rFonts w:ascii="Calibri" w:hAnsi="Calibri"/>
+          <w:lang w:val="pt-PT"/>
+        </w:rPr>
+        <w:t>Marco Pinheiro – 1170483</w:t>
+      </w:r>
+    </w:p>
+    <w:p>
+      <w:pPr>
+        <w:rPr>
+          <w:rStyle w:val="Emphasis"/>
+          <w:rFonts w:ascii="Calibri" w:hAnsi="Calibri"/>
+          <w:i w:val="0"/>
+          <w:iCs w:val="0"/>
+          <w:lang w:val="pt-PT"/>
+        </w:rPr>
+      </w:pPr>
+      <w:r>
+        <w:rPr>
+          <w:rStyle w:val="Emphasis"/>
+          <w:rFonts w:ascii="Calibri" w:hAnsi="Calibri"/>
+          <w:lang w:val="pt-PT"/>
+        </w:rPr>
+        <w:t>Pedro Barbosa – 1150486</w:t>
+      </w:r>
+    </w:p>
+    <w:p>
+      <w:pPr>
+        <w:rPr>
+          <w:rFonts w:ascii="Calibri" w:hAnsi="Calibri"/>
+          <w:i/>
+          <w:iCs/>
+          <w:lang w:val="pt-PT"/>
+        </w:rPr>
+      </w:pPr>
+      <w:r>
+        <w:rPr>
+          <w:rStyle w:val="Emphasis"/>
+          <w:rFonts w:ascii="Calibri" w:hAnsi="Calibri"/>
+          <w:lang w:val="pt-PT"/>
+        </w:rPr>
+        <w:t>Pedro Mendes – 1161871</w:t>
+      </w:r>
+    </w:p>
+    <w:p>
+      <w:pPr>
+        <w:pStyle w:val="Heading3"/>
+        <w:jc w:val="both"/>
+      </w:pPr>
+      <w:r>
+        <w:lastRenderedPageBreak/>
         <w:t>Sobre a Política de Proteção de Dados Pessoais</w:t>
       </w:r>
     </w:p>
@@ -22,134 +405,64 @@
         <w:rPr>
           <w:lang w:val="pt-PT"/>
         </w:rPr>
-        <w:t xml:space="preserve">A </w:t>
-      </w:r>
-      <w:proofErr w:type="spellStart"/>
-      <w:r>
-        <w:rPr>
-          <w:lang w:val="pt-PT"/>
-        </w:rPr>
-        <w:t>MyOwnCutlery</w:t>
-      </w:r>
-      <w:proofErr w:type="spellEnd"/>
-      <w:r>
-        <w:rPr>
-          <w:lang w:val="pt-PT"/>
-        </w:rPr>
-        <w:t xml:space="preserve"> reconhece o direito dos cidadãos à proteção dos seus dados pessoais, assegurando que todos os titulares de dados pessoais, que confiam o tratamento dos mesmos à </w:t>
-      </w:r>
-      <w:proofErr w:type="spellStart"/>
-      <w:r>
-        <w:rPr>
-          <w:lang w:val="pt-PT"/>
-        </w:rPr>
-        <w:t>MyOwnCutlery</w:t>
-      </w:r>
-      <w:proofErr w:type="spellEnd"/>
-      <w:r>
-        <w:rPr>
-          <w:lang w:val="pt-PT"/>
-        </w:rPr>
-        <w:t>, têm conhecimento da finalidade e do processo de tratamento da informação fornecida, bem como, dos direitos que lhes assistem nesta matéria e da forma de exercício dos mesmos, nos termos e em conformidade com o disposto no artigo 8.º, n.º 1, da Carta dos Direitos Fundamentais da União Europeia («Carta»), do artigo 16.º,n.º 1, do Tratado sobre o Funcionamento da União Europeia (TFUE) e do Regulamento Geral da Proteção de dados (RGPD).</w:t>
-      </w:r>
-    </w:p>
-    <w:p>
-      <w:pPr>
-        <w:jc w:val="both"/>
-        <w:rPr>
-          <w:lang w:val="pt-PT"/>
-        </w:rPr>
-      </w:pPr>
-    </w:p>
-    <w:p>
-      <w:pPr>
-        <w:jc w:val="both"/>
-        <w:rPr>
-          <w:lang w:val="pt-PT"/>
-        </w:rPr>
-      </w:pPr>
-      <w:r>
-        <w:rPr>
-          <w:lang w:val="pt-PT"/>
-        </w:rPr>
-        <w:t xml:space="preserve">Deste modo, a </w:t>
-      </w:r>
-      <w:proofErr w:type="spellStart"/>
-      <w:r>
-        <w:rPr>
-          <w:lang w:val="pt-PT"/>
-        </w:rPr>
-        <w:t>MyOwnCutlery</w:t>
-      </w:r>
-      <w:proofErr w:type="spellEnd"/>
-      <w:r>
-        <w:rPr>
-          <w:lang w:val="pt-PT"/>
-        </w:rPr>
-        <w:t xml:space="preserve"> dá a conhecer aos Utilizadores as regras gerais de privacidade e de tratamento dos dados pessoais que recolhe e trata de forma lícita, leal e transparente, no estrito respeito e cumprimento do quadro geral da Proteção de Dados vigente no ordenamento jurídico português.</w:t>
-      </w:r>
-    </w:p>
-    <w:p>
-      <w:pPr>
-        <w:jc w:val="both"/>
-        <w:rPr>
-          <w:lang w:val="pt-PT"/>
-        </w:rPr>
-      </w:pPr>
-    </w:p>
-    <w:p>
-      <w:pPr>
-        <w:jc w:val="both"/>
-        <w:rPr>
-          <w:lang w:val="pt-PT"/>
-        </w:rPr>
-      </w:pPr>
-      <w:r>
-        <w:rPr>
-          <w:lang w:val="pt-PT"/>
-        </w:rPr>
-        <w:t xml:space="preserve">Na qualidade de responsável pelas atividades de tratamento dos dados pessoais e da informação, a </w:t>
-      </w:r>
-      <w:proofErr w:type="spellStart"/>
-      <w:r>
-        <w:rPr>
-          <w:lang w:val="pt-PT"/>
-        </w:rPr>
-        <w:t>MyOwnCutlery</w:t>
-      </w:r>
-      <w:proofErr w:type="spellEnd"/>
-      <w:r>
-        <w:rPr>
-          <w:lang w:val="pt-PT"/>
-        </w:rPr>
-        <w:t xml:space="preserve"> garante que executa e promove as medidas técnicas e organizativas adequadas e eficazes ao cumprimento dos princípios da proteção de dados, conforme o disposto no RGPD, e que tem em conta a natureza, o âmbito, o contexto e as finalidades do tratamento da informação, bem como o risco de falhas na proteção dos direitos e liberdades das pessoas singulares. Por conseguinte, a </w:t>
-      </w:r>
-      <w:proofErr w:type="spellStart"/>
-      <w:r>
-        <w:rPr>
-          <w:lang w:val="pt-PT"/>
-        </w:rPr>
-        <w:t>MyOwnCutlery</w:t>
-      </w:r>
-      <w:proofErr w:type="spellEnd"/>
-      <w:r>
-        <w:rPr>
-          <w:lang w:val="pt-PT"/>
-        </w:rPr>
-        <w:t xml:space="preserve"> disponibiliza e divulga, de forma clara e extensiva, a presente Política de Proteção de Dados Pessoais pelo que recomenda, a todos os utilizadores, a sua leitura atenta e responsável.</w:t>
-      </w:r>
-    </w:p>
-    <w:p>
-      <w:pPr>
-        <w:jc w:val="both"/>
-        <w:rPr>
-          <w:lang w:val="pt-PT"/>
-        </w:rPr>
-      </w:pPr>
-    </w:p>
-    <w:p>
-      <w:pPr>
-        <w:pStyle w:val="Ttulo3"/>
+        <w:t>A MyOwnCutlery reconhece o direito dos cidadãos à proteção dos seus dados pessoais, assegurando que todos os titulares de dados pessoais, que confiam o tratamento dos mesmos à MyOwnCutlery, têm conhecimento da finalidade e do processo de tratamento da informação fornecida, bem como, dos direitos que lhes assistem nesta matéria e da forma de exercício dos mesmos, nos termos e em conformidade com o disposto no artigo 8.º, n.º 1, da Carta dos Direitos Fundamentais da União Europeia («Carta»), do artigo 16.º,n.º 1, do Tratado sobre o Funcionamento da União Europeia (TFUE) e do Regulamento Geral da Proteção de dados (RGPD).</w:t>
+      </w:r>
+    </w:p>
+    <w:p>
+      <w:pPr>
+        <w:jc w:val="both"/>
+        <w:rPr>
+          <w:lang w:val="pt-PT"/>
+        </w:rPr>
+      </w:pPr>
+    </w:p>
+    <w:p>
+      <w:pPr>
+        <w:jc w:val="both"/>
+        <w:rPr>
+          <w:lang w:val="pt-PT"/>
+        </w:rPr>
+      </w:pPr>
+      <w:r>
+        <w:rPr>
+          <w:lang w:val="pt-PT"/>
+        </w:rPr>
+        <w:t>Deste modo, a MyOwnCutlery dá a conhecer aos Utilizadores as regras gerais de privacidade e de tratamento dos dados pessoais que recolhe e trata de forma lícita, leal e transparente, no estrito respeito e cumprimento do quadro geral da Proteção de Dados vigente no ordenamento jurídico português.</w:t>
+      </w:r>
+    </w:p>
+    <w:p>
+      <w:pPr>
+        <w:jc w:val="both"/>
+        <w:rPr>
+          <w:lang w:val="pt-PT"/>
+        </w:rPr>
+      </w:pPr>
+    </w:p>
+    <w:p>
+      <w:pPr>
+        <w:jc w:val="both"/>
+        <w:rPr>
+          <w:lang w:val="pt-PT"/>
+        </w:rPr>
+      </w:pPr>
+      <w:r>
+        <w:rPr>
+          <w:lang w:val="pt-PT"/>
+        </w:rPr>
+        <w:t>Na qualidade de responsável pelas atividades de tratamento dos dados pessoais e da informação, a MyOwnCutlery garante que executa e promove as medidas técnicas e organizativas adequadas e eficazes ao cumprimento dos princípios da proteção de dados, conforme o disposto no RGPD, e que tem em conta a natureza, o âmbito, o contexto e as finalidades do tratamento da informação, bem como o risco de falhas na proteção dos direitos e liberdades das pessoas singulares. Por conseguinte, a MyOwnCutlery disponibiliza e divulga, de forma clara e extensiva, a presente Política de Proteção de Dados Pessoais pelo que recomenda, a todos os utilizadores, a sua leitura atenta e responsável.</w:t>
+      </w:r>
+    </w:p>
+    <w:p>
+      <w:pPr>
+        <w:jc w:val="both"/>
+        <w:rPr>
+          <w:lang w:val="pt-PT"/>
+        </w:rPr>
+      </w:pPr>
+    </w:p>
+    <w:p>
+      <w:pPr>
+        <w:pStyle w:val="Heading3"/>
         <w:jc w:val="both"/>
         <w:rPr>
           <w:rFonts w:eastAsiaTheme="minorHAnsi"/>
@@ -173,26 +486,12 @@
         <w:rPr>
           <w:lang w:val="pt-PT"/>
         </w:rPr>
-        <w:t xml:space="preserve">A presente Política de Proteção de Dados Pessoais aplica-se exclusivamente ao tratamento de dados pessoais efetuados pela </w:t>
-      </w:r>
-      <w:proofErr w:type="spellStart"/>
-      <w:r>
-        <w:rPr>
-          <w:lang w:val="pt-PT"/>
-        </w:rPr>
-        <w:t>MyOwnCutlery</w:t>
-      </w:r>
-      <w:proofErr w:type="spellEnd"/>
-      <w:r>
-        <w:rPr>
-          <w:lang w:val="pt-PT"/>
-        </w:rPr>
-        <w:t>.</w:t>
-      </w:r>
-    </w:p>
-    <w:p>
-      <w:pPr>
-        <w:pStyle w:val="Ttulo3"/>
+        <w:t>A presente Política de Proteção de Dados Pessoais aplica-se exclusivamente ao tratamento de dados pessoais efetuados pela MyOwnCutlery.</w:t>
+      </w:r>
+    </w:p>
+    <w:p>
+      <w:pPr>
+        <w:pStyle w:val="Heading3"/>
         <w:jc w:val="both"/>
         <w:rPr>
           <w:rFonts w:eastAsiaTheme="minorHAnsi"/>
@@ -355,45 +654,29 @@
     </w:p>
     <w:p>
       <w:pPr>
-        <w:pStyle w:val="Ttulo3"/>
+        <w:pStyle w:val="Heading3"/>
         <w:jc w:val="both"/>
       </w:pPr>
       <w:r>
         <w:lastRenderedPageBreak/>
         <w:t xml:space="preserve">O responsável pelo tratamento de dados na </w:t>
       </w:r>
-      <w:proofErr w:type="spellStart"/>
       <w:r>
         <w:t>MyOwnCutlery</w:t>
       </w:r>
-      <w:proofErr w:type="spellEnd"/>
-    </w:p>
-    <w:p>
-      <w:pPr>
-        <w:jc w:val="both"/>
-        <w:rPr>
-          <w:lang w:val="pt-PT"/>
-        </w:rPr>
-      </w:pPr>
-      <w:r>
-        <w:rPr>
-          <w:lang w:val="pt-PT"/>
-        </w:rPr>
-        <w:t xml:space="preserve">A entidade responsável pela recolha e tratamento dos dados pessoais é a </w:t>
-      </w:r>
-      <w:proofErr w:type="spellStart"/>
-      <w:r>
-        <w:rPr>
-          <w:lang w:val="pt-PT"/>
-        </w:rPr>
-        <w:t>MyOwnCutlery</w:t>
-      </w:r>
-      <w:proofErr w:type="spellEnd"/>
-      <w:r>
-        <w:rPr>
-          <w:lang w:val="pt-PT"/>
-        </w:rPr>
-        <w:t>, que no seu contexto, decide quais os dados recolhidos, os meios de tratamento, o período de conservação e as finalidades para que são utilizados.</w:t>
+    </w:p>
+    <w:p>
+      <w:pPr>
+        <w:jc w:val="both"/>
+        <w:rPr>
+          <w:lang w:val="pt-PT"/>
+        </w:rPr>
+      </w:pPr>
+      <w:r>
+        <w:rPr>
+          <w:lang w:val="pt-PT"/>
+        </w:rPr>
+        <w:t>A entidade responsável pela recolha e tratamento dos dados pessoais é a MyOwnCutlery, que no seu contexto, decide quais os dados recolhidos, os meios de tratamento, o período de conservação e as finalidades para que são utilizados.</w:t>
       </w:r>
     </w:p>
     <w:p>
@@ -448,7 +731,6 @@
           <w:lang w:val="pt-PT"/>
         </w:rPr>
       </w:pPr>
-      <w:proofErr w:type="spellStart"/>
       <w:r>
         <w:rPr>
           <w:b/>
@@ -457,7 +739,6 @@
         </w:rPr>
         <w:t>MyOwnCutlery</w:t>
       </w:r>
-      <w:proofErr w:type="spellEnd"/>
     </w:p>
     <w:p>
       <w:pPr>
@@ -534,10 +815,10 @@
           <w:lang w:val="pt-PT"/>
         </w:rPr>
       </w:pPr>
-      <w:hyperlink r:id="rId8" w:history="1">
+      <w:hyperlink r:id="rId9" w:history="1">
         <w:r>
           <w:rPr>
-            <w:rStyle w:val="Hiperligao"/>
+            <w:rStyle w:val="Hyperlink"/>
           </w:rPr>
           <w:t>myowncutlery@hotmail.com</w:t>
         </w:r>
@@ -553,7 +834,7 @@
     </w:p>
     <w:p>
       <w:pPr>
-        <w:pStyle w:val="Ttulo3"/>
+        <w:pStyle w:val="Heading3"/>
         <w:jc w:val="both"/>
       </w:pPr>
       <w:r>
@@ -571,34 +852,20 @@
         <w:rPr>
           <w:lang w:val="pt-PT"/>
         </w:rPr>
-        <w:t xml:space="preserve">A </w:t>
-      </w:r>
-      <w:proofErr w:type="spellStart"/>
-      <w:r>
-        <w:rPr>
-          <w:lang w:val="pt-PT"/>
-        </w:rPr>
-        <w:t>MyOwnCutlery</w:t>
-      </w:r>
-      <w:proofErr w:type="spellEnd"/>
-      <w:r>
-        <w:rPr>
-          <w:lang w:val="pt-PT"/>
-        </w:rPr>
-        <w:t xml:space="preserve"> recolhe dados pessoais através da plataforma digital. Os dados pessoais recolhidos são tratados informaticamente e no estrito cumprimento da legislação de proteção de dados pessoais, sendo armazenados em base de dados específicas, criadas para o efeito. Em situação alguma os dados recolhidos serão utilizados para outra finalidade que não seja aquela para a qual foi dado o consentimento por parte do titular dos dados ou a condição de legitimidade do tratamento.</w:t>
-      </w:r>
-    </w:p>
-    <w:p>
-      <w:pPr>
-        <w:jc w:val="both"/>
-        <w:rPr>
-          <w:lang w:val="pt-PT"/>
-        </w:rPr>
-      </w:pPr>
-    </w:p>
-    <w:p>
-      <w:pPr>
-        <w:pStyle w:val="Ttulo3"/>
+        <w:t>A MyOwnCutlery recolhe dados pessoais através da plataforma digital. Os dados pessoais recolhidos são tratados informaticamente e no estrito cumprimento da legislação de proteção de dados pessoais, sendo armazenados em base de dados específicas, criadas para o efeito. Em situação alguma os dados recolhidos serão utilizados para outra finalidade que não seja aquela para a qual foi dado o consentimento por parte do titular dos dados ou a condição de legitimidade do tratamento.</w:t>
+      </w:r>
+    </w:p>
+    <w:p>
+      <w:pPr>
+        <w:jc w:val="both"/>
+        <w:rPr>
+          <w:lang w:val="pt-PT"/>
+        </w:rPr>
+      </w:pPr>
+    </w:p>
+    <w:p>
+      <w:pPr>
+        <w:pStyle w:val="Heading3"/>
         <w:jc w:val="both"/>
         <w:rPr>
           <w:rFonts w:eastAsiaTheme="minorHAnsi"/>
@@ -622,21 +889,7 @@
         <w:rPr>
           <w:lang w:val="pt-PT"/>
         </w:rPr>
-        <w:t xml:space="preserve">Na </w:t>
-      </w:r>
-      <w:proofErr w:type="spellStart"/>
-      <w:r>
-        <w:rPr>
-          <w:lang w:val="pt-PT"/>
-        </w:rPr>
-        <w:t>MyOwnCutlery</w:t>
-      </w:r>
-      <w:proofErr w:type="spellEnd"/>
-      <w:r>
-        <w:rPr>
-          <w:lang w:val="pt-PT"/>
-        </w:rPr>
-        <w:t xml:space="preserve"> o tratamento dos dados pessoais depende da verificação de condições de legitimidade e de verificação de licitude da finalidade desse mesmo tratamento</w:t>
+        <w:t>Na MyOwnCutlery o tratamento dos dados pessoais depende da verificação de condições de legitimidade e de verificação de licitude da finalidade desse mesmo tratamento</w:t>
       </w:r>
       <w:r>
         <w:rPr>
@@ -649,26 +902,12 @@
           <w:lang w:val="pt-PT"/>
         </w:rPr>
         <w:br/>
-        <w:t xml:space="preserve">Em concreto, todo o tratamento de dados pessoais na </w:t>
-      </w:r>
-      <w:proofErr w:type="spellStart"/>
-      <w:r>
-        <w:rPr>
-          <w:lang w:val="pt-PT"/>
-        </w:rPr>
-        <w:t>MyOwnCutlery</w:t>
-      </w:r>
-      <w:proofErr w:type="spellEnd"/>
-      <w:r>
-        <w:rPr>
-          <w:lang w:val="pt-PT"/>
-        </w:rPr>
-        <w:t xml:space="preserve"> só ocorrerá desde que:</w:t>
-      </w:r>
-    </w:p>
-    <w:p>
-      <w:pPr>
-        <w:pStyle w:val="PargrafodaLista"/>
+        <w:t>Em concreto, todo o tratamento de dados pessoais na MyOwnCutlery só ocorrerá desde que:</w:t>
+      </w:r>
+    </w:p>
+    <w:p>
+      <w:pPr>
+        <w:pStyle w:val="ListParagraph"/>
         <w:numPr>
           <w:ilvl w:val="0"/>
           <w:numId w:val="1"/>
@@ -687,7 +926,7 @@
     </w:p>
     <w:p>
       <w:pPr>
-        <w:pStyle w:val="PargrafodaLista"/>
+        <w:pStyle w:val="ListParagraph"/>
         <w:numPr>
           <w:ilvl w:val="0"/>
           <w:numId w:val="1"/>
@@ -718,7 +957,7 @@
     </w:p>
     <w:p>
       <w:pPr>
-        <w:pStyle w:val="PargrafodaLista"/>
+        <w:pStyle w:val="ListParagraph"/>
         <w:numPr>
           <w:ilvl w:val="0"/>
           <w:numId w:val="1"/>
@@ -737,7 +976,7 @@
     </w:p>
     <w:p>
       <w:pPr>
-        <w:pStyle w:val="PargrafodaLista"/>
+        <w:pStyle w:val="ListParagraph"/>
         <w:numPr>
           <w:ilvl w:val="0"/>
           <w:numId w:val="1"/>
@@ -756,7 +995,7 @@
     </w:p>
     <w:p>
       <w:pPr>
-        <w:pStyle w:val="PargrafodaLista"/>
+        <w:pStyle w:val="ListParagraph"/>
         <w:numPr>
           <w:ilvl w:val="0"/>
           <w:numId w:val="1"/>
@@ -783,7 +1022,7 @@
     </w:p>
     <w:p>
       <w:pPr>
-        <w:pStyle w:val="Ttulo3"/>
+        <w:pStyle w:val="Heading3"/>
         <w:jc w:val="both"/>
       </w:pPr>
       <w:r>
@@ -814,21 +1053,46 @@
         <w:rPr>
           <w:lang w:val="pt-PT"/>
         </w:rPr>
-        <w:t xml:space="preserve">A </w:t>
-      </w:r>
-      <w:proofErr w:type="spellStart"/>
-      <w:r>
-        <w:rPr>
-          <w:lang w:val="pt-PT"/>
-        </w:rPr>
-        <w:t>MyOwnCutlery</w:t>
-      </w:r>
-      <w:proofErr w:type="spellEnd"/>
-      <w:r>
-        <w:rPr>
-          <w:lang w:val="pt-PT"/>
-        </w:rPr>
-        <w:t xml:space="preserve"> trata os dados pessoais para as finalidades de gestão de encomendas, nomeadamente com vista a dar resposta aos pedidos de obtenção de faturas e pedidos de entrega. Para este efeito, iremos solicita</w:t>
+        <w:t>A MyOwnCutlery trata os dados pessoais para as finalidades</w:t>
+      </w:r>
+      <w:r>
+        <w:rPr>
+          <w:lang w:val="pt-PT"/>
+        </w:rPr>
+        <w:t>:</w:t>
+      </w:r>
+    </w:p>
+    <w:p>
+      <w:pPr>
+        <w:jc w:val="both"/>
+        <w:rPr>
+          <w:lang w:val="pt-PT"/>
+        </w:rPr>
+      </w:pPr>
+    </w:p>
+    <w:p>
+      <w:pPr>
+        <w:pStyle w:val="ListParagraph"/>
+        <w:numPr>
+          <w:ilvl w:val="0"/>
+          <w:numId w:val="5"/>
+        </w:numPr>
+        <w:jc w:val="both"/>
+        <w:rPr>
+          <w:lang w:val="pt-PT"/>
+        </w:rPr>
+      </w:pPr>
+      <w:r>
+        <w:rPr>
+          <w:lang w:val="pt-PT"/>
+        </w:rPr>
+        <w:t>Dar</w:t>
+      </w:r>
+      <w:r>
+        <w:rPr>
+          <w:lang w:val="pt-PT"/>
+        </w:rPr>
+        <w:t xml:space="preserve"> resposta aos pedidos de obtenção de faturas e pedidos de entrega. Para este efeito, iremos solicita</w:t>
       </w:r>
       <w:r>
         <w:rPr>
@@ -846,92 +1110,179 @@
         <w:rPr>
           <w:lang w:val="pt-PT"/>
         </w:rPr>
-        <w:t xml:space="preserve"> e morada. Com a finalidade de serem enviados conteúdos informativos ou promocionais, iremos solicitar-lhe os seguintes dados: contacto telefónico e endereço de correio eletrónico. </w:t>
-      </w:r>
-    </w:p>
-    <w:p>
-      <w:pPr>
-        <w:jc w:val="both"/>
-        <w:rPr>
-          <w:lang w:val="pt-PT"/>
-        </w:rPr>
-      </w:pPr>
-    </w:p>
-    <w:p>
-      <w:pPr>
-        <w:jc w:val="both"/>
-        <w:rPr>
-          <w:lang w:val="pt-PT"/>
-        </w:rPr>
-      </w:pPr>
-      <w:r>
-        <w:rPr>
-          <w:lang w:val="pt-PT"/>
-        </w:rPr>
-        <w:t xml:space="preserve">O fundamento de licitude que legitima o tratamento de dados pessoais dos Utilizadores é a necessidade do tratamento para a execução de um contrato no qual o titular dos dados é parte (com a </w:t>
-      </w:r>
-      <w:proofErr w:type="spellStart"/>
-      <w:r>
-        <w:rPr>
-          <w:lang w:val="pt-PT"/>
-        </w:rPr>
-        <w:t>MyOwnCutlery</w:t>
-      </w:r>
-      <w:proofErr w:type="spellEnd"/>
-      <w:r>
-        <w:rPr>
-          <w:lang w:val="pt-PT"/>
-        </w:rPr>
-        <w:t>) ou uma diligência pré-contratual a pedido do titular dos dados de acordo com o artigo 6.º, n.º 1, al. b) do Regulamento Geral sobre a Proteção de Dados (RGPD).</w:t>
-      </w:r>
-    </w:p>
-    <w:p>
-      <w:pPr>
-        <w:jc w:val="both"/>
-        <w:rPr>
-          <w:lang w:val="pt-PT"/>
-        </w:rPr>
-      </w:pPr>
-    </w:p>
-    <w:p>
-      <w:pPr>
-        <w:jc w:val="both"/>
-        <w:rPr>
-          <w:lang w:val="pt-PT"/>
-        </w:rPr>
-      </w:pPr>
-      <w:r>
-        <w:rPr>
-          <w:lang w:val="pt-PT"/>
-        </w:rPr>
-        <w:t xml:space="preserve">Mediante o seu consentimento, os seus dados poderão, ainda, ser tratados de forma a que possa receber conteúdos informativos ou promocionais da </w:t>
-      </w:r>
-      <w:proofErr w:type="spellStart"/>
-      <w:r>
-        <w:rPr>
-          <w:lang w:val="pt-PT"/>
-        </w:rPr>
-        <w:t>MyOwnCutlery</w:t>
-      </w:r>
-      <w:proofErr w:type="spellEnd"/>
+        <w:t xml:space="preserve"> e morada. </w:t>
+      </w:r>
+    </w:p>
+    <w:p>
+      <w:pPr>
+        <w:jc w:val="both"/>
+        <w:rPr>
+          <w:lang w:val="pt-PT"/>
+        </w:rPr>
+      </w:pPr>
+    </w:p>
+    <w:p>
+      <w:pPr>
+        <w:pStyle w:val="ListParagraph"/>
+        <w:numPr>
+          <w:ilvl w:val="0"/>
+          <w:numId w:val="5"/>
+        </w:numPr>
+        <w:jc w:val="both"/>
+        <w:rPr>
+          <w:lang w:val="pt-PT"/>
+        </w:rPr>
+      </w:pPr>
+      <w:r>
+        <w:rPr>
+          <w:lang w:val="pt-PT"/>
+        </w:rPr>
+        <w:t>Envio de</w:t>
+      </w:r>
+      <w:r>
+        <w:rPr>
+          <w:lang w:val="pt-PT"/>
+        </w:rPr>
+        <w:t xml:space="preserve"> conteúdos informativos ou promocionais</w:t>
+      </w:r>
+      <w:r>
+        <w:rPr>
+          <w:lang w:val="pt-PT"/>
+        </w:rPr>
+        <w:t>. Para este efeito</w:t>
+      </w:r>
+      <w:r>
+        <w:rPr>
+          <w:lang w:val="pt-PT"/>
+        </w:rPr>
+        <w:t>,</w:t>
+      </w:r>
+      <w:r>
+        <w:rPr>
+          <w:lang w:val="pt-PT"/>
+        </w:rPr>
+        <w:t xml:space="preserve"> iremos solicitar-lhe os seguintes dados: contacto telefónico e endereço de correio eletrónico. </w:t>
+      </w:r>
+    </w:p>
+    <w:p>
+      <w:pPr>
+        <w:jc w:val="both"/>
+        <w:rPr>
+          <w:lang w:val="pt-PT"/>
+        </w:rPr>
+      </w:pPr>
+    </w:p>
+    <w:p>
+      <w:pPr>
+        <w:jc w:val="both"/>
+        <w:rPr>
+          <w:lang w:val="pt-PT"/>
+        </w:rPr>
+      </w:pPr>
+      <w:r>
+        <w:rPr>
+          <w:lang w:val="pt-PT"/>
+        </w:rPr>
+        <w:t>O fundamento de licitude que legitima o tratamento de dados pessoais dos Utilizadores</w:t>
+      </w:r>
+      <w:r>
+        <w:rPr>
+          <w:lang w:val="pt-PT"/>
+        </w:rPr>
+        <w:t xml:space="preserve">, relativos à primeira finalidade </w:t>
+      </w:r>
+      <w:r>
+        <w:rPr>
+          <w:lang w:val="pt-PT"/>
+        </w:rPr>
+        <w:t>é a necessidade do tratamento para a execução de um contrato no qual o titular dos dados é parte (com a MyOwnCutlery) ou uma diligência pré-contratual a pedido do titular dos dados de acordo com o artigo 6.º, n.º 1, al. b) do Regulamento Geral sobre a Proteção de Dados (RGPD)</w:t>
+      </w:r>
+      <w:r>
+        <w:rPr>
+          <w:lang w:val="pt-PT"/>
+        </w:rPr>
+        <w:t xml:space="preserve">, bem como a obrigação de comunicação de alguns dados pessoais, nomeadamente o nome, morada e o NIF, à autoridade tributária </w:t>
+      </w:r>
+      <w:r>
+        <w:rPr>
+          <w:lang w:val="pt-PT"/>
+        </w:rPr>
+        <w:t>(cfr. artigos 7.º-A a 7.º-D e anexo ao Decreto-Lei n.º 61/2013, de 10 de maio, aplicável ex vi novo regime previsto no artigo 3.º do Projeto-Lei 871/XIII ou artigo 10.º-A aditado pelo artigo 3.º da Proposta de Lei n.º 130/XIII)</w:t>
+      </w:r>
       <w:r>
         <w:rPr>
           <w:lang w:val="pt-PT"/>
         </w:rPr>
         <w:t>.</w:t>
       </w:r>
-    </w:p>
-    <w:p>
-      <w:pPr>
-        <w:jc w:val="both"/>
-        <w:rPr>
-          <w:lang w:val="pt-PT"/>
-        </w:rPr>
-      </w:pPr>
-    </w:p>
-    <w:p>
-      <w:pPr>
-        <w:pStyle w:val="Ttulo3"/>
+      <w:bookmarkStart w:id="1" w:name="_GoBack"/>
+      <w:bookmarkEnd w:id="1"/>
+    </w:p>
+    <w:p>
+      <w:pPr>
+        <w:jc w:val="both"/>
+        <w:rPr>
+          <w:lang w:val="pt-PT"/>
+        </w:rPr>
+      </w:pPr>
+    </w:p>
+    <w:p>
+      <w:pPr>
+        <w:jc w:val="both"/>
+        <w:rPr>
+          <w:lang w:val="pt-PT"/>
+        </w:rPr>
+      </w:pPr>
+    </w:p>
+    <w:p>
+      <w:pPr>
+        <w:jc w:val="both"/>
+        <w:rPr>
+          <w:lang w:val="pt-PT"/>
+        </w:rPr>
+      </w:pPr>
+      <w:r>
+        <w:rPr>
+          <w:lang w:val="pt-PT"/>
+        </w:rPr>
+        <w:t>Relativamente à segunda finalidade o fundamento de licititude é o consentimento, por forma a</w:t>
+      </w:r>
+      <w:r>
+        <w:rPr>
+          <w:lang w:val="pt-PT"/>
+        </w:rPr>
+        <w:t xml:space="preserve">os seus dados </w:t>
+      </w:r>
+      <w:r>
+        <w:rPr>
+          <w:lang w:val="pt-PT"/>
+        </w:rPr>
+        <w:t>poderem</w:t>
+      </w:r>
+      <w:r>
+        <w:rPr>
+          <w:lang w:val="pt-PT"/>
+        </w:rPr>
+        <w:t xml:space="preserve"> </w:t>
+      </w:r>
+      <w:r>
+        <w:rPr>
+          <w:lang w:val="pt-PT"/>
+        </w:rPr>
+        <w:t>ser tratados de forma a que possa receber conteúdos informativos ou promocionais da MyOwnCutlery.</w:t>
+      </w:r>
+    </w:p>
+    <w:p>
+      <w:pPr>
+        <w:jc w:val="both"/>
+        <w:rPr>
+          <w:lang w:val="pt-PT"/>
+        </w:rPr>
+      </w:pPr>
+    </w:p>
+    <w:p>
+      <w:pPr>
+        <w:pStyle w:val="Heading3"/>
         <w:jc w:val="both"/>
       </w:pPr>
       <w:r>
@@ -971,21 +1322,7 @@
         <w:rPr>
           <w:lang w:val="pt-PT"/>
         </w:rPr>
-        <w:t xml:space="preserve">A </w:t>
-      </w:r>
-      <w:proofErr w:type="spellStart"/>
-      <w:r>
-        <w:rPr>
-          <w:lang w:val="pt-PT"/>
-        </w:rPr>
-        <w:t>MyOwnCutlery</w:t>
-      </w:r>
-      <w:proofErr w:type="spellEnd"/>
-      <w:r>
-        <w:rPr>
-          <w:lang w:val="pt-PT"/>
-        </w:rPr>
-        <w:t xml:space="preserve"> pode conservar os dados pessoais durante o tempo em que se lhe possa exigir algum tipo de responsabilidade derivada de uma relação jurídica</w:t>
+        <w:t>A MyOwnCutlery pode conservar os dados pessoais durante o tempo em que se lhe possa exigir algum tipo de responsabilidade derivada de uma relação jurídica</w:t>
       </w:r>
       <w:r>
         <w:rPr>
@@ -1048,26 +1385,33 @@
     </w:p>
     <w:p>
       <w:pPr>
-        <w:jc w:val="both"/>
-        <w:rPr>
-          <w:lang w:val="pt-PT"/>
-        </w:rPr>
-      </w:pPr>
-    </w:p>
-    <w:p>
-      <w:pPr>
-        <w:pStyle w:val="Ttulo3"/>
-        <w:jc w:val="both"/>
-      </w:pPr>
-      <w:bookmarkStart w:id="1" w:name="titulares"/>
-      <w:bookmarkEnd w:id="1"/>
-      <w:r>
+        <w:spacing w:after="160" w:line="259" w:lineRule="auto"/>
+        <w:rPr>
+          <w:lang w:val="pt-PT"/>
+        </w:rPr>
+      </w:pPr>
+      <w:r>
+        <w:rPr>
+          <w:lang w:val="pt-PT"/>
+        </w:rPr>
+        <w:br w:type="page"/>
+      </w:r>
+    </w:p>
+    <w:p>
+      <w:pPr>
+        <w:pStyle w:val="Heading3"/>
+        <w:jc w:val="both"/>
+      </w:pPr>
+      <w:bookmarkStart w:id="2" w:name="titulares"/>
+      <w:bookmarkEnd w:id="2"/>
+      <w:r>
+        <w:lastRenderedPageBreak/>
         <w:t>Direitos dos titulares dos dados</w:t>
       </w:r>
     </w:p>
     <w:p>
       <w:pPr>
-        <w:pStyle w:val="Ttulo3"/>
+        <w:pStyle w:val="Heading3"/>
         <w:rPr>
           <w:sz w:val="24"/>
           <w:szCs w:val="24"/>
@@ -1098,14 +1442,7 @@
         <w:rPr>
           <w:lang w:val="pt-PT"/>
         </w:rPr>
-        <w:t xml:space="preserve">la </w:t>
-      </w:r>
-      <w:proofErr w:type="spellStart"/>
-      <w:r>
-        <w:rPr>
-          <w:lang w:val="pt-PT"/>
-        </w:rPr>
-        <w:t>MyOwn</w:t>
+        <w:t>la MyOwn</w:t>
       </w:r>
       <w:r>
         <w:rPr>
@@ -1113,7 +1450,6 @@
         </w:rPr>
         <w:t>Cutlery</w:t>
       </w:r>
-      <w:proofErr w:type="spellEnd"/>
       <w:r>
         <w:rPr>
           <w:lang w:val="pt-PT"/>
@@ -1123,7 +1459,7 @@
     </w:p>
     <w:p>
       <w:pPr>
-        <w:pStyle w:val="Ttulo3"/>
+        <w:pStyle w:val="Heading3"/>
         <w:rPr>
           <w:sz w:val="24"/>
           <w:szCs w:val="24"/>
@@ -1154,16 +1490,8 @@
         <w:rPr>
           <w:lang w:val="pt-PT"/>
         </w:rPr>
-        <w:t xml:space="preserve">a </w:t>
-      </w:r>
-      <w:proofErr w:type="spellStart"/>
-      <w:r>
-        <w:rPr>
-          <w:lang w:val="pt-PT"/>
-        </w:rPr>
-        <w:t>MyOwnCutlery</w:t>
-      </w:r>
-      <w:proofErr w:type="spellEnd"/>
+        <w:t>a MyOwnCutlery</w:t>
+      </w:r>
       <w:r>
         <w:rPr>
           <w:lang w:val="pt-PT"/>
@@ -1173,289 +1501,376 @@
     </w:p>
     <w:p>
       <w:pPr>
-        <w:pStyle w:val="Ttulo3"/>
+        <w:pStyle w:val="Heading3"/>
         <w:rPr>
           <w:sz w:val="24"/>
           <w:szCs w:val="24"/>
         </w:rPr>
       </w:pPr>
-      <w:r>
+    </w:p>
+    <w:p>
+      <w:pPr>
+        <w:pStyle w:val="Heading3"/>
         <w:rPr>
           <w:sz w:val="24"/>
           <w:szCs w:val="24"/>
         </w:rPr>
-        <w:t>Direito de retificação</w:t>
-      </w:r>
-    </w:p>
-    <w:p>
-      <w:pPr>
-        <w:jc w:val="both"/>
-        <w:rPr>
-          <w:lang w:val="pt-PT"/>
-        </w:rPr>
-      </w:pPr>
-      <w:r>
-        <w:rPr>
-          <w:lang w:val="pt-PT"/>
-        </w:rPr>
-        <w:lastRenderedPageBreak/>
-        <w:t xml:space="preserve">Caso verifique que </w:t>
-      </w:r>
-      <w:r>
-        <w:rPr>
-          <w:lang w:val="pt-PT"/>
-        </w:rPr>
-        <w:t xml:space="preserve">a </w:t>
-      </w:r>
-      <w:proofErr w:type="spellStart"/>
-      <w:r>
-        <w:rPr>
-          <w:lang w:val="pt-PT"/>
-        </w:rPr>
-        <w:t>MyOwnCutlery</w:t>
-      </w:r>
-      <w:proofErr w:type="spellEnd"/>
-      <w:r>
-        <w:rPr>
-          <w:lang w:val="pt-PT"/>
-        </w:rPr>
-        <w:t xml:space="preserve"> tem Dados Pessoais sobre si incorretos, incompletos ou inexatos, pode solicitar a sua correção ou retificação.</w:t>
-      </w:r>
-    </w:p>
-    <w:p>
-      <w:pPr>
-        <w:pStyle w:val="Ttulo3"/>
+      </w:pPr>
+      <w:r>
         <w:rPr>
           <w:sz w:val="24"/>
           <w:szCs w:val="24"/>
         </w:rPr>
-      </w:pPr>
-      <w:r>
+        <w:t>Direito de retificação</w:t>
+      </w:r>
+    </w:p>
+    <w:p>
+      <w:pPr>
+        <w:jc w:val="both"/>
+        <w:rPr>
+          <w:lang w:val="pt-PT"/>
+        </w:rPr>
+      </w:pPr>
+      <w:r>
+        <w:rPr>
+          <w:lang w:val="pt-PT"/>
+        </w:rPr>
+        <w:t xml:space="preserve">Caso verifique que </w:t>
+      </w:r>
+      <w:r>
+        <w:rPr>
+          <w:lang w:val="pt-PT"/>
+        </w:rPr>
+        <w:t>a MyOwnCutlery</w:t>
+      </w:r>
+      <w:r>
+        <w:rPr>
+          <w:lang w:val="pt-PT"/>
+        </w:rPr>
+        <w:t xml:space="preserve"> tem Dados Pessoais sobre si incorretos, incompletos ou inexatos, pode solicitar a sua correção ou retificação.</w:t>
+      </w:r>
+    </w:p>
+    <w:p>
+      <w:pPr>
+        <w:pStyle w:val="Heading3"/>
         <w:rPr>
           <w:sz w:val="24"/>
           <w:szCs w:val="24"/>
         </w:rPr>
-        <w:t>Direito de oposição</w:t>
-      </w:r>
-    </w:p>
-    <w:p>
-      <w:pPr>
-        <w:jc w:val="both"/>
-        <w:rPr>
-          <w:lang w:val="pt-PT"/>
-        </w:rPr>
-      </w:pPr>
-      <w:r>
-        <w:rPr>
-          <w:lang w:val="pt-PT"/>
-        </w:rPr>
-        <w:t xml:space="preserve">Tem também o direito de se opor ao tratamento de dados por parte </w:t>
-      </w:r>
-      <w:r>
-        <w:rPr>
-          <w:lang w:val="pt-PT"/>
-        </w:rPr>
-        <w:t xml:space="preserve">da </w:t>
-      </w:r>
-      <w:proofErr w:type="spellStart"/>
-      <w:r>
-        <w:rPr>
-          <w:lang w:val="pt-PT"/>
-        </w:rPr>
-        <w:t>MyOwnCutlery</w:t>
-      </w:r>
-      <w:proofErr w:type="spellEnd"/>
-      <w:r>
-        <w:rPr>
-          <w:lang w:val="pt-PT"/>
-        </w:rPr>
-        <w:t>. No entanto, os fundamentos legais ou de interesse público poderão prevalecer sobre o seu direito de oposição.</w:t>
-      </w:r>
-    </w:p>
-    <w:p>
-      <w:pPr>
-        <w:pStyle w:val="Ttulo3"/>
+      </w:pPr>
+      <w:r>
         <w:rPr>
           <w:sz w:val="24"/>
           <w:szCs w:val="24"/>
         </w:rPr>
-      </w:pPr>
-      <w:r>
+        <w:t>Direito de oposição</w:t>
+      </w:r>
+    </w:p>
+    <w:p>
+      <w:pPr>
+        <w:jc w:val="both"/>
+        <w:rPr>
+          <w:lang w:val="pt-PT"/>
+        </w:rPr>
+      </w:pPr>
+      <w:r>
+        <w:rPr>
+          <w:lang w:val="pt-PT"/>
+        </w:rPr>
+        <w:t xml:space="preserve">Tem também o direito de se opor ao tratamento de dados por parte </w:t>
+      </w:r>
+      <w:r>
+        <w:rPr>
+          <w:lang w:val="pt-PT"/>
+        </w:rPr>
+        <w:t>da MyOwnCutlery</w:t>
+      </w:r>
+      <w:r>
+        <w:rPr>
+          <w:lang w:val="pt-PT"/>
+        </w:rPr>
+        <w:t>. No entanto, os fundamentos legais ou de interesse público poderão prevalecer sobre o seu direito de oposição.</w:t>
+      </w:r>
+    </w:p>
+    <w:p>
+      <w:pPr>
+        <w:pStyle w:val="Heading3"/>
         <w:rPr>
           <w:sz w:val="24"/>
           <w:szCs w:val="24"/>
         </w:rPr>
-        <w:t>Direito de limitação</w:t>
-      </w:r>
-    </w:p>
-    <w:p>
-      <w:pPr>
-        <w:jc w:val="both"/>
-        <w:rPr>
-          <w:lang w:val="pt-PT"/>
-        </w:rPr>
-      </w:pPr>
-      <w:r>
-        <w:rPr>
-          <w:lang w:val="pt-PT"/>
-        </w:rPr>
-        <w:t>Tem ainda a prerrogativa de solicitar a limitação do tratamento dos seus Dados Pessoais pel</w:t>
-      </w:r>
-      <w:r>
-        <w:rPr>
-          <w:lang w:val="pt-PT"/>
-        </w:rPr>
-        <w:t xml:space="preserve">a </w:t>
-      </w:r>
-      <w:proofErr w:type="spellStart"/>
-      <w:r>
-        <w:rPr>
-          <w:lang w:val="pt-PT"/>
-        </w:rPr>
-        <w:t>MyOwnCutlery</w:t>
-      </w:r>
-      <w:proofErr w:type="spellEnd"/>
-      <w:r>
-        <w:rPr>
-          <w:lang w:val="pt-PT"/>
-        </w:rPr>
-        <w:t>, a certas categorias de dados ou finalidades de tratamento. No entanto, os fundamentos legais ou de interesse público poderão prevalecer sobre o este direito.</w:t>
-      </w:r>
-    </w:p>
-    <w:p>
-      <w:pPr>
-        <w:pStyle w:val="Ttulo3"/>
+      </w:pPr>
+      <w:r>
         <w:rPr>
           <w:sz w:val="24"/>
           <w:szCs w:val="24"/>
         </w:rPr>
-      </w:pPr>
-      <w:r>
+        <w:t>Direito de limitação</w:t>
+      </w:r>
+    </w:p>
+    <w:p>
+      <w:pPr>
+        <w:jc w:val="both"/>
+        <w:rPr>
+          <w:lang w:val="pt-PT"/>
+        </w:rPr>
+      </w:pPr>
+      <w:r>
+        <w:rPr>
+          <w:lang w:val="pt-PT"/>
+        </w:rPr>
+        <w:t>Tem ainda a prerrogativa de solicitar a limitação do tratamento dos seus Dados Pessoais pel</w:t>
+      </w:r>
+      <w:r>
+        <w:rPr>
+          <w:lang w:val="pt-PT"/>
+        </w:rPr>
+        <w:t>a MyOwnCutlery</w:t>
+      </w:r>
+      <w:r>
+        <w:rPr>
+          <w:lang w:val="pt-PT"/>
+        </w:rPr>
+        <w:t>, a certas categorias de dados ou finalidades de tratamento. No entanto, os fundamentos legais ou de interesse público poderão prevalecer sobre o este direito.</w:t>
+      </w:r>
+    </w:p>
+    <w:p>
+      <w:pPr>
+        <w:pStyle w:val="Heading3"/>
         <w:rPr>
           <w:sz w:val="24"/>
           <w:szCs w:val="24"/>
         </w:rPr>
-        <w:t>Direito ao apagamento dos dados pessoais ou "direito a ser esquecido"</w:t>
-      </w:r>
-    </w:p>
-    <w:p>
-      <w:pPr>
-        <w:jc w:val="both"/>
-        <w:rPr>
-          <w:lang w:val="pt-PT"/>
-        </w:rPr>
-      </w:pPr>
-      <w:r>
-        <w:rPr>
-          <w:lang w:val="pt-PT"/>
-        </w:rPr>
-        <w:t>Pode pedir o apagamento dos seus Dados Pessoais, se não existirem fundamentos legais ou de interesse público que justifiquem a conservação daqueles dados pessoais.</w:t>
-      </w:r>
-    </w:p>
-    <w:p>
-      <w:pPr>
-        <w:pStyle w:val="Ttulo3"/>
+      </w:pPr>
+      <w:r>
         <w:rPr>
           <w:sz w:val="24"/>
           <w:szCs w:val="24"/>
         </w:rPr>
-      </w:pPr>
-      <w:r>
+        <w:t>Direito ao apagamento dos dados pessoais ou "direito a ser esquecido"</w:t>
+      </w:r>
+    </w:p>
+    <w:p>
+      <w:pPr>
+        <w:jc w:val="both"/>
+        <w:rPr>
+          <w:lang w:val="pt-PT"/>
+        </w:rPr>
+      </w:pPr>
+      <w:r>
+        <w:rPr>
+          <w:lang w:val="pt-PT"/>
+        </w:rPr>
+        <w:t>Pode pedir o apagamento dos seus Dados Pessoais, se não existirem fundamentos legais ou de interesse público que justifiquem a conservação daqueles dados pessoais.</w:t>
+      </w:r>
+    </w:p>
+    <w:p>
+      <w:pPr>
+        <w:pStyle w:val="Heading3"/>
         <w:rPr>
           <w:sz w:val="24"/>
           <w:szCs w:val="24"/>
         </w:rPr>
-        <w:t>Direito a retirar o consentimento</w:t>
-      </w:r>
-    </w:p>
-    <w:p>
-      <w:pPr>
-        <w:jc w:val="both"/>
-        <w:rPr>
-          <w:lang w:val="pt-PT"/>
-        </w:rPr>
-      </w:pPr>
-      <w:r>
-        <w:rPr>
-          <w:lang w:val="pt-PT"/>
-        </w:rPr>
-        <w:t xml:space="preserve">Sempre que o tratamento dos seus Dados Pessoais seja efetuado com base no seu consentimento, pode solicitar </w:t>
-      </w:r>
-      <w:r>
-        <w:rPr>
-          <w:lang w:val="pt-PT"/>
-        </w:rPr>
-        <w:t xml:space="preserve">à </w:t>
-      </w:r>
-      <w:proofErr w:type="spellStart"/>
-      <w:r>
-        <w:rPr>
-          <w:lang w:val="pt-PT"/>
-        </w:rPr>
-        <w:t>MyOwnCutlery</w:t>
-      </w:r>
-      <w:proofErr w:type="spellEnd"/>
-      <w:r>
-        <w:rPr>
-          <w:lang w:val="pt-PT"/>
-        </w:rPr>
-        <w:t xml:space="preserve"> </w:t>
-      </w:r>
-      <w:r>
-        <w:rPr>
-          <w:lang w:val="pt-PT"/>
-        </w:rPr>
-        <w:t xml:space="preserve"> </w:t>
-      </w:r>
-      <w:r>
-        <w:rPr>
-          <w:lang w:val="pt-PT"/>
-        </w:rPr>
-        <w:t>que deixe de efetuar esse tratamento.</w:t>
-      </w:r>
-    </w:p>
-    <w:p>
-      <w:pPr>
-        <w:pStyle w:val="Ttulo3"/>
+      </w:pPr>
+      <w:r>
         <w:rPr>
           <w:sz w:val="24"/>
           <w:szCs w:val="24"/>
         </w:rPr>
-      </w:pPr>
-      <w:r>
+        <w:t>Direito a retirar o consentimento</w:t>
+      </w:r>
+    </w:p>
+    <w:p>
+      <w:pPr>
+        <w:jc w:val="both"/>
+        <w:rPr>
+          <w:lang w:val="pt-PT"/>
+        </w:rPr>
+      </w:pPr>
+      <w:r>
+        <w:rPr>
+          <w:lang w:val="pt-PT"/>
+        </w:rPr>
+        <w:t xml:space="preserve">Sempre que o tratamento dos seus Dados Pessoais seja efetuado com base no seu consentimento, pode solicitar </w:t>
+      </w:r>
+      <w:r>
+        <w:rPr>
+          <w:lang w:val="pt-PT"/>
+        </w:rPr>
+        <w:t xml:space="preserve">à MyOwnCutlery </w:t>
+      </w:r>
+      <w:r>
+        <w:rPr>
+          <w:lang w:val="pt-PT"/>
+        </w:rPr>
+        <w:t>que deixe de efetuar esse tratamento.</w:t>
+      </w:r>
+    </w:p>
+    <w:p>
+      <w:pPr>
+        <w:pStyle w:val="Heading3"/>
         <w:rPr>
           <w:sz w:val="24"/>
           <w:szCs w:val="24"/>
         </w:rPr>
-        <w:t>Direito à portabilidade</w:t>
-      </w:r>
-    </w:p>
-    <w:p>
-      <w:pPr>
-        <w:jc w:val="both"/>
-        <w:rPr>
-          <w:lang w:val="pt-PT"/>
-        </w:rPr>
-      </w:pPr>
-      <w:r>
-        <w:rPr>
-          <w:lang w:val="pt-PT"/>
-        </w:rPr>
-        <w:t>Tem também o direito a receber os Dados Pessoais que lhe digam respeito, em formato digital de uso corrente e de leitura automática ou solicitar a transmissão direta dos seus dados para outra entidade, mas neste caso apenas se for tecnicamente possível.</w:t>
-      </w:r>
-    </w:p>
-    <w:p>
-      <w:pPr>
-        <w:pStyle w:val="Ttulo3"/>
+      </w:pPr>
+      <w:r>
         <w:rPr>
           <w:sz w:val="24"/>
           <w:szCs w:val="24"/>
         </w:rPr>
-      </w:pPr>
-      <w:r>
-        <w:rPr>
-          <w:sz w:val="24"/>
-          <w:szCs w:val="24"/>
+        <w:t>Direito à portabilidade</w:t>
+      </w:r>
+    </w:p>
+    <w:p>
+      <w:pPr>
+        <w:jc w:val="both"/>
+        <w:rPr>
+          <w:lang w:val="pt-PT"/>
+        </w:rPr>
+      </w:pPr>
+      <w:r>
+        <w:rPr>
+          <w:lang w:val="pt-PT"/>
+        </w:rPr>
+        <w:t>Tem também o direito a receber os Dados Pessoais que lhe digam respeito, em formato digital de uso corrente e de leitura automática ou solicitar a transmissão direta dos seus dados para outra entidade, mas neste caso apenas se for tecnicamente possível.</w:t>
+      </w:r>
+    </w:p>
+    <w:p>
+      <w:pPr>
+        <w:jc w:val="both"/>
+        <w:rPr>
+          <w:lang w:val="pt-PT"/>
+        </w:rPr>
+      </w:pPr>
+    </w:p>
+    <w:p>
+      <w:pPr>
+        <w:jc w:val="both"/>
+        <w:rPr>
+          <w:sz w:val="8"/>
+          <w:szCs w:val="8"/>
+          <w:lang w:val="pt-PT"/>
+        </w:rPr>
+      </w:pPr>
+    </w:p>
+    <w:p>
+      <w:pPr>
+        <w:jc w:val="both"/>
+        <w:rPr>
+          <w:sz w:val="8"/>
+          <w:szCs w:val="8"/>
+          <w:lang w:val="pt-PT"/>
+        </w:rPr>
+      </w:pPr>
+    </w:p>
+    <w:p>
+      <w:pPr>
+        <w:jc w:val="both"/>
+        <w:rPr>
+          <w:sz w:val="8"/>
+          <w:szCs w:val="8"/>
+          <w:lang w:val="pt-PT"/>
+        </w:rPr>
+      </w:pPr>
+    </w:p>
+    <w:p>
+      <w:pPr>
+        <w:jc w:val="both"/>
+        <w:rPr>
+          <w:sz w:val="8"/>
+          <w:szCs w:val="8"/>
+          <w:lang w:val="pt-PT"/>
+        </w:rPr>
+      </w:pPr>
+    </w:p>
+    <w:p>
+      <w:pPr>
+        <w:jc w:val="both"/>
+        <w:rPr>
+          <w:rFonts w:ascii="Times New Roman" w:eastAsia="Times New Roman" w:hAnsi="Times New Roman" w:cs="Times New Roman"/>
+          <w:b/>
+          <w:bCs/>
+          <w:sz w:val="28"/>
+          <w:szCs w:val="28"/>
+          <w:lang w:val="pt-PT" w:eastAsia="pt-PT"/>
+        </w:rPr>
+      </w:pPr>
+      <w:r>
+        <w:rPr>
+          <w:rFonts w:ascii="Times New Roman" w:eastAsia="Times New Roman" w:hAnsi="Times New Roman" w:cs="Times New Roman"/>
+          <w:b/>
+          <w:bCs/>
+          <w:sz w:val="28"/>
+          <w:szCs w:val="28"/>
+          <w:lang w:val="pt-PT" w:eastAsia="pt-PT"/>
+        </w:rPr>
+        <w:t>Como pode exercer os seus direitos?</w:t>
+      </w:r>
+    </w:p>
+    <w:p>
+      <w:pPr>
+        <w:jc w:val="both"/>
+        <w:rPr>
+          <w:rFonts w:ascii="Times New Roman" w:eastAsia="Times New Roman" w:hAnsi="Times New Roman" w:cs="Times New Roman"/>
+          <w:b/>
+          <w:bCs/>
+          <w:sz w:val="28"/>
+          <w:szCs w:val="28"/>
+          <w:lang w:val="pt-PT" w:eastAsia="pt-PT"/>
+        </w:rPr>
+      </w:pPr>
+    </w:p>
+    <w:p>
+      <w:pPr>
+        <w:jc w:val="both"/>
+        <w:rPr>
+          <w:lang w:val="pt-PT"/>
+        </w:rPr>
+      </w:pPr>
+      <w:r>
+        <w:rPr>
+          <w:sz w:val="22"/>
+          <w:szCs w:val="22"/>
+          <w:lang w:val="pt-PT"/>
+        </w:rPr>
+        <w:t xml:space="preserve">Na plataforma digital, myOwnCutleryApp no separador “Cliente”, o titular dos dados </w:t>
+      </w:r>
+      <w:r>
+        <w:rPr>
+          <w:lang w:val="pt-PT"/>
+        </w:rPr>
+        <w:t>tem disponível meios de acesso, atualização, retificação, bem como o apagamento dos seus dados e retirar o consentimento, caso pretenda.</w:t>
+      </w:r>
+      <w:bookmarkStart w:id="3" w:name="transferencia"/>
+      <w:bookmarkEnd w:id="3"/>
+      <w:r>
+        <w:rPr>
+          <w:lang w:val="pt-PT"/>
+        </w:rPr>
+        <w:t xml:space="preserve"> Sendo estes feitos através de botões.</w:t>
+      </w:r>
+    </w:p>
+    <w:p>
+      <w:pPr>
+        <w:jc w:val="both"/>
+        <w:rPr>
+          <w:lang w:val="pt-PT"/>
+        </w:rPr>
+      </w:pPr>
+    </w:p>
+    <w:p>
+      <w:pPr>
+        <w:pStyle w:val="Heading3"/>
+        <w:rPr>
+          <w:sz w:val="28"/>
+          <w:szCs w:val="28"/>
+        </w:rPr>
+      </w:pPr>
+      <w:r>
+        <w:rPr>
+          <w:sz w:val="28"/>
+          <w:szCs w:val="28"/>
         </w:rPr>
         <w:t>Como pode reclamar?</w:t>
       </w:r>
@@ -1477,21 +1892,7 @@
         <w:rPr>
           <w:lang w:val="pt-PT"/>
         </w:rPr>
-        <w:t xml:space="preserve">à </w:t>
-      </w:r>
-      <w:proofErr w:type="spellStart"/>
-      <w:r>
-        <w:rPr>
-          <w:lang w:val="pt-PT"/>
-        </w:rPr>
-        <w:t>MyOwnCutlery</w:t>
-      </w:r>
-      <w:proofErr w:type="spellEnd"/>
-      <w:r>
-        <w:rPr>
-          <w:lang w:val="pt-PT"/>
-        </w:rPr>
-        <w:t xml:space="preserve"> </w:t>
+        <w:t xml:space="preserve">à MyOwnCutlery </w:t>
       </w:r>
       <w:r>
         <w:rPr>
@@ -1499,120 +1900,6 @@
         </w:rPr>
         <w:t>pode, caso assim o entenda, reclamar diretamente para a Comissão Nacional de Proteção de Dados (CNPD), Autoridade de Controlo, utilizando os contactos disponibilizados por esta entidade para o efeito.</w:t>
       </w:r>
-    </w:p>
-    <w:p>
-      <w:pPr>
-        <w:jc w:val="both"/>
-        <w:rPr>
-          <w:lang w:val="pt-PT"/>
-        </w:rPr>
-      </w:pPr>
-    </w:p>
-    <w:p>
-      <w:pPr>
-        <w:jc w:val="both"/>
-        <w:rPr>
-          <w:lang w:val="pt-PT"/>
-        </w:rPr>
-      </w:pPr>
-      <w:r>
-        <w:rPr>
-          <w:lang w:val="pt-PT"/>
-        </w:rPr>
-        <w:t xml:space="preserve">Na plataforma digital, </w:t>
-      </w:r>
-      <w:proofErr w:type="spellStart"/>
-      <w:r>
-        <w:rPr>
-          <w:lang w:val="pt-PT"/>
-        </w:rPr>
-        <w:t>myOwnCutleryApp</w:t>
-      </w:r>
-      <w:proofErr w:type="spellEnd"/>
-      <w:r>
-        <w:rPr>
-          <w:lang w:val="pt-PT"/>
-        </w:rPr>
-        <w:t xml:space="preserve"> no separador “Cliente”</w:t>
-      </w:r>
-      <w:r>
-        <w:rPr>
-          <w:lang w:val="pt-PT"/>
-        </w:rPr>
-        <w:t>, o titular dos dados tem disponível meios de</w:t>
-      </w:r>
-      <w:r>
-        <w:rPr>
-          <w:lang w:val="pt-PT"/>
-        </w:rPr>
-        <w:t xml:space="preserve"> acesso,</w:t>
-      </w:r>
-      <w:r>
-        <w:rPr>
-          <w:lang w:val="pt-PT"/>
-        </w:rPr>
-        <w:t xml:space="preserve"> atualização, retificação</w:t>
-      </w:r>
-      <w:r>
-        <w:rPr>
-          <w:lang w:val="pt-PT"/>
-        </w:rPr>
-        <w:t>,</w:t>
-      </w:r>
-      <w:r>
-        <w:rPr>
-          <w:lang w:val="pt-PT"/>
-        </w:rPr>
-        <w:t xml:space="preserve"> bem como o apagamento dos seus dados</w:t>
-      </w:r>
-      <w:r>
-        <w:rPr>
-          <w:lang w:val="pt-PT"/>
-        </w:rPr>
-        <w:t xml:space="preserve"> e retirar o consentimento</w:t>
-      </w:r>
-      <w:r>
-        <w:rPr>
-          <w:lang w:val="pt-PT"/>
-        </w:rPr>
-        <w:t>, caso pretenda.</w:t>
-      </w:r>
-      <w:bookmarkStart w:id="2" w:name="transferencia"/>
-      <w:bookmarkEnd w:id="2"/>
-      <w:r>
-        <w:rPr>
-          <w:lang w:val="pt-PT"/>
-        </w:rPr>
-        <w:t xml:space="preserve"> Sendo estes </w:t>
-      </w:r>
-      <w:r>
-        <w:rPr>
-          <w:lang w:val="pt-PT"/>
-        </w:rPr>
-        <w:t xml:space="preserve">feitos </w:t>
-      </w:r>
-      <w:r>
-        <w:rPr>
-          <w:lang w:val="pt-PT"/>
-        </w:rPr>
-        <w:t>através de</w:t>
-      </w:r>
-      <w:r>
-        <w:rPr>
-          <w:lang w:val="pt-PT"/>
-        </w:rPr>
-        <w:t xml:space="preserve"> botões. </w:t>
-      </w:r>
-    </w:p>
-    <w:p>
-      <w:pPr>
-        <w:jc w:val="both"/>
-        <w:rPr>
-          <w:lang w:val="pt-PT"/>
-        </w:rPr>
-      </w:pPr>
-      <w:bookmarkStart w:id="3" w:name="_GoBack"/>
-      <w:bookmarkEnd w:id="3"/>
     </w:p>
     <w:sectPr>
       <w:pgSz w:w="11906" w:h="16838"/>
@@ -1665,6 +1952,92 @@
 <file path=word/numbering.xml><?xml version="1.0" encoding="utf-8"?>
 <w:numbering xmlns:wpc="http://schemas.microsoft.com/office/word/2010/wordprocessingCanvas" xmlns:cx="http://schemas.microsoft.com/office/drawing/2014/chartex" xmlns:cx1="http://schemas.microsoft.com/office/drawing/2015/9/8/chartex" xmlns:cx2="http://schemas.microsoft.com/office/drawing/2015/10/21/chartex" xmlns:cx3="http://schemas.microsoft.com/office/drawing/2016/5/9/chartex" xmlns:cx4="http://schemas.microsoft.com/office/drawing/2016/5/10/chartex" xmlns:cx5="http://schemas.microsoft.com/office/drawing/2016/5/11/chartex" xmlns:cx6="http://schemas.microsoft.com/office/drawing/2016/5/12/chartex" xmlns:cx7="http://schemas.microsoft.com/office/drawing/2016/5/13/chartex" xmlns:cx8="http://schemas.microsoft.com/office/drawing/2016/5/14/chartex" xmlns:mc="http://schemas.openxmlformats.org/markup-compatibility/2006" xmlns:aink="http://schemas.microsoft.com/office/drawing/2016/ink" xmlns:am3d="http://schemas.microsoft.com/office/drawing/2017/model3d" xmlns:o="urn:schemas-microsoft-com:office:office" xmlns:r="http://schemas.openxmlformats.org/officeDocument/2006/relationships" xmlns:m="http://schemas.openxmlformats.org/officeDocument/2006/math" xmlns:v="urn:schemas-microsoft-com:vml" xmlns:wp14="http://schemas.microsoft.com/office/word/2010/wordprocessingDrawing" xmlns:wp="http://schemas.openxmlformats.org/drawingml/2006/wordprocessingDrawing" xmlns:w10="urn:schemas-microsoft-com:office:word" xmlns:w="http://schemas.openxmlformats.org/wordprocessingml/2006/main" xmlns:w14="http://schemas.microsoft.com/office/word/2010/wordml" xmlns:w15="http://schemas.microsoft.com/office/word/2012/wordml" xmlns:w16cid="http://schemas.microsoft.com/office/word/2016/wordml/cid" xmlns:w16se="http://schemas.microsoft.com/office/word/2015/wordml/symex" xmlns:wpg="http://schemas.microsoft.com/office/word/2010/wordprocessingGroup" xmlns:wpi="http://schemas.microsoft.com/office/word/2010/wordprocessingInk" xmlns:wne="http://schemas.microsoft.com/office/word/2006/wordml" xmlns:wps="http://schemas.microsoft.com/office/word/2010/wordprocessingShape" mc:Ignorable="w14 w15 w16se w16cid wp14">
   <w:abstractNum w:abstractNumId="0" w15:restartNumberingAfterBreak="0">
+    <w:nsid w:val="09F77A28"/>
+    <w:multiLevelType w:val="hybridMultilevel"/>
+    <w:tmpl w:val="BC9C2826"/>
+    <w:lvl w:ilvl="0" w:tplc="0409000F">
+      <w:start w:val="1"/>
+      <w:numFmt w:val="decimal"/>
+      <w:lvlText w:val="%1."/>
+      <w:lvlJc w:val="left"/>
+      <w:pPr>
+        <w:ind w:left="720" w:hanging="360"/>
+      </w:pPr>
+    </w:lvl>
+    <w:lvl w:ilvl="1" w:tplc="04090019" w:tentative="1">
+      <w:start w:val="1"/>
+      <w:numFmt w:val="lowerLetter"/>
+      <w:lvlText w:val="%2."/>
+      <w:lvlJc w:val="left"/>
+      <w:pPr>
+        <w:ind w:left="1440" w:hanging="360"/>
+      </w:pPr>
+    </w:lvl>
+    <w:lvl w:ilvl="2" w:tplc="0409001B" w:tentative="1">
+      <w:start w:val="1"/>
+      <w:numFmt w:val="lowerRoman"/>
+      <w:lvlText w:val="%3."/>
+      <w:lvlJc w:val="right"/>
+      <w:pPr>
+        <w:ind w:left="2160" w:hanging="180"/>
+      </w:pPr>
+    </w:lvl>
+    <w:lvl w:ilvl="3" w:tplc="0409000F" w:tentative="1">
+      <w:start w:val="1"/>
+      <w:numFmt w:val="decimal"/>
+      <w:lvlText w:val="%4."/>
+      <w:lvlJc w:val="left"/>
+      <w:pPr>
+        <w:ind w:left="2880" w:hanging="360"/>
+      </w:pPr>
+    </w:lvl>
+    <w:lvl w:ilvl="4" w:tplc="04090019" w:tentative="1">
+      <w:start w:val="1"/>
+      <w:numFmt w:val="lowerLetter"/>
+      <w:lvlText w:val="%5."/>
+      <w:lvlJc w:val="left"/>
+      <w:pPr>
+        <w:ind w:left="3600" w:hanging="360"/>
+      </w:pPr>
+    </w:lvl>
+    <w:lvl w:ilvl="5" w:tplc="0409001B" w:tentative="1">
+      <w:start w:val="1"/>
+      <w:numFmt w:val="lowerRoman"/>
+      <w:lvlText w:val="%6."/>
+      <w:lvlJc w:val="right"/>
+      <w:pPr>
+        <w:ind w:left="4320" w:hanging="180"/>
+      </w:pPr>
+    </w:lvl>
+    <w:lvl w:ilvl="6" w:tplc="0409000F" w:tentative="1">
+      <w:start w:val="1"/>
+      <w:numFmt w:val="decimal"/>
+      <w:lvlText w:val="%7."/>
+      <w:lvlJc w:val="left"/>
+      <w:pPr>
+        <w:ind w:left="5040" w:hanging="360"/>
+      </w:pPr>
+    </w:lvl>
+    <w:lvl w:ilvl="7" w:tplc="04090019" w:tentative="1">
+      <w:start w:val="1"/>
+      <w:numFmt w:val="lowerLetter"/>
+      <w:lvlText w:val="%8."/>
+      <w:lvlJc w:val="left"/>
+      <w:pPr>
+        <w:ind w:left="5760" w:hanging="360"/>
+      </w:pPr>
+    </w:lvl>
+    <w:lvl w:ilvl="8" w:tplc="0409001B" w:tentative="1">
+      <w:start w:val="1"/>
+      <w:numFmt w:val="lowerRoman"/>
+      <w:lvlText w:val="%9."/>
+      <w:lvlJc w:val="right"/>
+      <w:pPr>
+        <w:ind w:left="6480" w:hanging="180"/>
+      </w:pPr>
+    </w:lvl>
+  </w:abstractNum>
+  <w:abstractNum w:abstractNumId="1" w15:restartNumberingAfterBreak="0">
     <w:nsid w:val="0D2D179C"/>
     <w:multiLevelType w:val="hybridMultilevel"/>
     <w:tmpl w:val="D25A4DB8"/>
@@ -1750,7 +2123,7 @@
       </w:pPr>
     </w:lvl>
   </w:abstractNum>
-  <w:abstractNum w:abstractNumId="1" w15:restartNumberingAfterBreak="0">
+  <w:abstractNum w:abstractNumId="2" w15:restartNumberingAfterBreak="0">
     <w:nsid w:val="375D2C27"/>
     <w:multiLevelType w:val="hybridMultilevel"/>
     <w:tmpl w:val="64604DBC"/>
@@ -1836,7 +2209,7 @@
       </w:pPr>
     </w:lvl>
   </w:abstractNum>
-  <w:abstractNum w:abstractNumId="2" w15:restartNumberingAfterBreak="0">
+  <w:abstractNum w:abstractNumId="3" w15:restartNumberingAfterBreak="0">
     <w:nsid w:val="470438F8"/>
     <w:multiLevelType w:val="hybridMultilevel"/>
     <w:tmpl w:val="C29C7B24"/>
@@ -1949,7 +2322,7 @@
       </w:rPr>
     </w:lvl>
   </w:abstractNum>
-  <w:abstractNum w:abstractNumId="3" w15:restartNumberingAfterBreak="0">
+  <w:abstractNum w:abstractNumId="4" w15:restartNumberingAfterBreak="0">
     <w:nsid w:val="51892CF1"/>
     <w:multiLevelType w:val="hybridMultilevel"/>
     <w:tmpl w:val="B54EE916"/>
@@ -2036,10 +2409,10 @@
     </w:lvl>
   </w:abstractNum>
   <w:num w:numId="1">
-    <w:abstractNumId w:val="2"/>
+    <w:abstractNumId w:val="3"/>
   </w:num>
   <w:num w:numId="2">
-    <w:abstractNumId w:val="0"/>
+    <w:abstractNumId w:val="1"/>
     <w:lvlOverride w:ilvl="0">
       <w:startOverride w:val="1"/>
     </w:lvlOverride>
@@ -2069,7 +2442,7 @@
     </w:lvlOverride>
   </w:num>
   <w:num w:numId="3">
-    <w:abstractNumId w:val="3"/>
+    <w:abstractNumId w:val="4"/>
     <w:lvlOverride w:ilvl="0">
       <w:startOverride w:val="1"/>
     </w:lvlOverride>
@@ -2099,7 +2472,7 @@
     </w:lvlOverride>
   </w:num>
   <w:num w:numId="4">
-    <w:abstractNumId w:val="1"/>
+    <w:abstractNumId w:val="2"/>
     <w:lvlOverride w:ilvl="0">
       <w:startOverride w:val="1"/>
     </w:lvlOverride>
@@ -2127,6 +2500,9 @@
     <w:lvlOverride w:ilvl="8">
       <w:startOverride w:val="1"/>
     </w:lvlOverride>
+  </w:num>
+  <w:num w:numId="5">
+    <w:abstractNumId w:val="0"/>
   </w:num>
 </w:numbering>
 </file>
@@ -2539,11 +2915,11 @@
       <w:lang w:val="en-US"/>
     </w:rPr>
   </w:style>
-  <w:style w:type="paragraph" w:styleId="Ttulo1">
+  <w:style w:type="paragraph" w:styleId="Heading1">
     <w:name w:val="heading 1"/>
     <w:basedOn w:val="Normal"/>
     <w:next w:val="Normal"/>
-    <w:link w:val="Ttulo1Carter"/>
+    <w:link w:val="Heading1Char"/>
     <w:uiPriority w:val="9"/>
     <w:qFormat/>
     <w:rsid w:val="00727233"/>
@@ -2560,11 +2936,11 @@
       <w:szCs w:val="32"/>
     </w:rPr>
   </w:style>
-  <w:style w:type="paragraph" w:styleId="Ttulo2">
+  <w:style w:type="paragraph" w:styleId="Heading2">
     <w:name w:val="heading 2"/>
     <w:basedOn w:val="Normal"/>
     <w:next w:val="Normal"/>
-    <w:link w:val="Ttulo2Carter"/>
+    <w:link w:val="Heading2Char"/>
     <w:uiPriority w:val="9"/>
     <w:unhideWhenUsed/>
     <w:qFormat/>
@@ -2582,10 +2958,10 @@
       <w:szCs w:val="26"/>
     </w:rPr>
   </w:style>
-  <w:style w:type="paragraph" w:styleId="Ttulo3">
+  <w:style w:type="paragraph" w:styleId="Heading3">
     <w:name w:val="heading 3"/>
     <w:basedOn w:val="Normal"/>
-    <w:link w:val="Ttulo3Carter"/>
+    <w:link w:val="Heading3Char"/>
     <w:uiPriority w:val="9"/>
     <w:unhideWhenUsed/>
     <w:qFormat/>
@@ -2603,13 +2979,13 @@
       <w:lang w:val="pt-PT" w:eastAsia="pt-PT"/>
     </w:rPr>
   </w:style>
-  <w:style w:type="character" w:default="1" w:styleId="Tipodeletrapredefinidodopargrafo">
+  <w:style w:type="character" w:default="1" w:styleId="DefaultParagraphFont">
     <w:name w:val="Default Paragraph Font"/>
     <w:uiPriority w:val="1"/>
     <w:semiHidden/>
     <w:unhideWhenUsed/>
   </w:style>
-  <w:style w:type="table" w:default="1" w:styleId="Tabelanormal">
+  <w:style w:type="table" w:default="1" w:styleId="TableNormal">
     <w:name w:val="Normal Table"/>
     <w:uiPriority w:val="99"/>
     <w:semiHidden/>
@@ -2624,16 +3000,16 @@
       </w:tblCellMar>
     </w:tblPr>
   </w:style>
-  <w:style w:type="numbering" w:default="1" w:styleId="Semlista">
+  <w:style w:type="numbering" w:default="1" w:styleId="NoList">
     <w:name w:val="No List"/>
     <w:uiPriority w:val="99"/>
     <w:semiHidden/>
     <w:unhideWhenUsed/>
   </w:style>
-  <w:style w:type="character" w:customStyle="1" w:styleId="Ttulo3Carter">
-    <w:name w:val="Título 3 Caráter"/>
-    <w:basedOn w:val="Tipodeletrapredefinidodopargrafo"/>
-    <w:link w:val="Ttulo3"/>
+  <w:style w:type="character" w:customStyle="1" w:styleId="Heading3Char">
+    <w:name w:val="Heading 3 Char"/>
+    <w:basedOn w:val="DefaultParagraphFont"/>
+    <w:link w:val="Heading3"/>
     <w:uiPriority w:val="9"/>
     <w:rsid w:val="000E1CBC"/>
     <w:rPr>
@@ -2645,9 +3021,9 @@
       <w:lang w:eastAsia="pt-PT"/>
     </w:rPr>
   </w:style>
-  <w:style w:type="character" w:styleId="Hiperligao">
+  <w:style w:type="character" w:styleId="Hyperlink">
     <w:name w:val="Hyperlink"/>
-    <w:basedOn w:val="Tipodeletrapredefinidodopargrafo"/>
+    <w:basedOn w:val="DefaultParagraphFont"/>
     <w:uiPriority w:val="99"/>
     <w:semiHidden/>
     <w:unhideWhenUsed/>
@@ -2657,7 +3033,7 @@
       <w:u w:val="single"/>
     </w:rPr>
   </w:style>
-  <w:style w:type="paragraph" w:styleId="PargrafodaLista">
+  <w:style w:type="paragraph" w:styleId="ListParagraph">
     <w:name w:val="List Paragraph"/>
     <w:basedOn w:val="Normal"/>
     <w:uiPriority w:val="34"/>
@@ -2683,11 +3059,11 @@
       <w:lang w:val="pt-PT" w:eastAsia="pt-PT"/>
     </w:rPr>
   </w:style>
-  <w:style w:type="paragraph" w:styleId="Ttulo">
+  <w:style w:type="paragraph" w:styleId="Title">
     <w:name w:val="Title"/>
     <w:basedOn w:val="Normal"/>
     <w:next w:val="Normal"/>
-    <w:link w:val="TtuloCarter"/>
+    <w:link w:val="TitleChar"/>
     <w:uiPriority w:val="10"/>
     <w:qFormat/>
     <w:rsid w:val="00727233"/>
@@ -2702,10 +3078,10 @@
       <w:szCs w:val="56"/>
     </w:rPr>
   </w:style>
-  <w:style w:type="character" w:customStyle="1" w:styleId="TtuloCarter">
-    <w:name w:val="Título Caráter"/>
-    <w:basedOn w:val="Tipodeletrapredefinidodopargrafo"/>
-    <w:link w:val="Ttulo"/>
+  <w:style w:type="character" w:customStyle="1" w:styleId="TitleChar">
+    <w:name w:val="Title Char"/>
+    <w:basedOn w:val="DefaultParagraphFont"/>
+    <w:link w:val="Title"/>
     <w:uiPriority w:val="10"/>
     <w:rsid w:val="00727233"/>
     <w:rPr>
@@ -2717,10 +3093,10 @@
       <w:lang w:val="en-US"/>
     </w:rPr>
   </w:style>
-  <w:style w:type="character" w:customStyle="1" w:styleId="Ttulo2Carter">
-    <w:name w:val="Título 2 Caráter"/>
-    <w:basedOn w:val="Tipodeletrapredefinidodopargrafo"/>
-    <w:link w:val="Ttulo2"/>
+  <w:style w:type="character" w:customStyle="1" w:styleId="Heading2Char">
+    <w:name w:val="Heading 2 Char"/>
+    <w:basedOn w:val="DefaultParagraphFont"/>
+    <w:link w:val="Heading2"/>
     <w:uiPriority w:val="9"/>
     <w:rsid w:val="00727233"/>
     <w:rPr>
@@ -2731,10 +3107,10 @@
       <w:lang w:val="en-US"/>
     </w:rPr>
   </w:style>
-  <w:style w:type="character" w:customStyle="1" w:styleId="Ttulo1Carter">
-    <w:name w:val="Título 1 Caráter"/>
-    <w:basedOn w:val="Tipodeletrapredefinidodopargrafo"/>
-    <w:link w:val="Ttulo1"/>
+  <w:style w:type="character" w:customStyle="1" w:styleId="Heading1Char">
+    <w:name w:val="Heading 1 Char"/>
+    <w:basedOn w:val="DefaultParagraphFont"/>
+    <w:link w:val="Heading1"/>
     <w:uiPriority w:val="9"/>
     <w:rsid w:val="00727233"/>
     <w:rPr>
@@ -2745,7 +3121,7 @@
       <w:lang w:val="en-US"/>
     </w:rPr>
   </w:style>
-  <w:style w:type="paragraph" w:styleId="SemEspaamento">
+  <w:style w:type="paragraph" w:styleId="NoSpacing">
     <w:name w:val="No Spacing"/>
     <w:uiPriority w:val="1"/>
     <w:qFormat/>
@@ -2759,10 +3135,10 @@
       <w:lang w:val="en-US"/>
     </w:rPr>
   </w:style>
-  <w:style w:type="paragraph" w:styleId="Cabealho">
+  <w:style w:type="paragraph" w:styleId="Header">
     <w:name w:val="header"/>
     <w:basedOn w:val="Normal"/>
-    <w:link w:val="CabealhoCarter"/>
+    <w:link w:val="HeaderChar"/>
     <w:uiPriority w:val="99"/>
     <w:unhideWhenUsed/>
     <w:rsid w:val="00185E9D"/>
@@ -2773,10 +3149,10 @@
       </w:tabs>
     </w:pPr>
   </w:style>
-  <w:style w:type="character" w:customStyle="1" w:styleId="CabealhoCarter">
-    <w:name w:val="Cabeçalho Caráter"/>
-    <w:basedOn w:val="Tipodeletrapredefinidodopargrafo"/>
-    <w:link w:val="Cabealho"/>
+  <w:style w:type="character" w:customStyle="1" w:styleId="HeaderChar">
+    <w:name w:val="Header Char"/>
+    <w:basedOn w:val="DefaultParagraphFont"/>
+    <w:link w:val="Header"/>
     <w:uiPriority w:val="99"/>
     <w:rsid w:val="00185E9D"/>
     <w:rPr>
@@ -2785,10 +3161,10 @@
       <w:lang w:val="en-US"/>
     </w:rPr>
   </w:style>
-  <w:style w:type="paragraph" w:styleId="Rodap">
+  <w:style w:type="paragraph" w:styleId="Footer">
     <w:name w:val="footer"/>
     <w:basedOn w:val="Normal"/>
-    <w:link w:val="RodapCarter"/>
+    <w:link w:val="FooterChar"/>
     <w:uiPriority w:val="99"/>
     <w:unhideWhenUsed/>
     <w:rsid w:val="00185E9D"/>
@@ -2799,16 +3175,74 @@
       </w:tabs>
     </w:pPr>
   </w:style>
-  <w:style w:type="character" w:customStyle="1" w:styleId="RodapCarter">
-    <w:name w:val="Rodapé Caráter"/>
-    <w:basedOn w:val="Tipodeletrapredefinidodopargrafo"/>
-    <w:link w:val="Rodap"/>
+  <w:style w:type="character" w:customStyle="1" w:styleId="FooterChar">
+    <w:name w:val="Footer Char"/>
+    <w:basedOn w:val="DefaultParagraphFont"/>
+    <w:link w:val="Footer"/>
     <w:uiPriority w:val="99"/>
     <w:rsid w:val="00185E9D"/>
     <w:rPr>
       <w:sz w:val="24"/>
       <w:szCs w:val="24"/>
       <w:lang w:val="en-US"/>
+    </w:rPr>
+  </w:style>
+  <w:style w:type="paragraph" w:styleId="Subtitle">
+    <w:name w:val="Subtitle"/>
+    <w:basedOn w:val="Normal"/>
+    <w:next w:val="Normal"/>
+    <w:link w:val="SubtitleChar"/>
+    <w:uiPriority w:val="11"/>
+    <w:qFormat/>
+    <w:rsid w:val="00C06C48"/>
+    <w:pPr>
+      <w:numPr>
+        <w:ilvl w:val="1"/>
+      </w:numPr>
+      <w:spacing w:after="160" w:line="259" w:lineRule="auto"/>
+    </w:pPr>
+    <w:rPr>
+      <w:rFonts w:eastAsiaTheme="minorEastAsia"/>
+      <w:color w:val="5A5A5A" w:themeColor="text1" w:themeTint="A5"/>
+      <w:spacing w:val="15"/>
+      <w:sz w:val="22"/>
+      <w:szCs w:val="22"/>
+      <w:lang w:val="pt-PT"/>
+    </w:rPr>
+  </w:style>
+  <w:style w:type="character" w:customStyle="1" w:styleId="SubtitleChar">
+    <w:name w:val="Subtitle Char"/>
+    <w:basedOn w:val="DefaultParagraphFont"/>
+    <w:link w:val="Subtitle"/>
+    <w:uiPriority w:val="11"/>
+    <w:rsid w:val="00C06C48"/>
+    <w:rPr>
+      <w:rFonts w:eastAsiaTheme="minorEastAsia"/>
+      <w:color w:val="5A5A5A" w:themeColor="text1" w:themeTint="A5"/>
+      <w:spacing w:val="15"/>
+    </w:rPr>
+  </w:style>
+  <w:style w:type="character" w:styleId="IntenseEmphasis">
+    <w:name w:val="Intense Emphasis"/>
+    <w:basedOn w:val="DefaultParagraphFont"/>
+    <w:uiPriority w:val="21"/>
+    <w:qFormat/>
+    <w:rsid w:val="00C06C48"/>
+    <w:rPr>
+      <w:i/>
+      <w:iCs/>
+      <w:color w:val="4472C4" w:themeColor="accent1"/>
+    </w:rPr>
+  </w:style>
+  <w:style w:type="character" w:styleId="Emphasis">
+    <w:name w:val="Emphasis"/>
+    <w:basedOn w:val="DefaultParagraphFont"/>
+    <w:uiPriority w:val="20"/>
+    <w:qFormat/>
+    <w:rsid w:val="00C06C48"/>
+    <w:rPr>
+      <w:i/>
+      <w:iCs/>
     </w:rPr>
   </w:style>
 </w:styles>
@@ -3114,7 +3548,7 @@
 </file>
 
 <file path=customXml/itemProps1.xml><?xml version="1.0" encoding="utf-8"?>
-<ds:datastoreItem xmlns:ds="http://schemas.openxmlformats.org/officeDocument/2006/customXml" ds:itemID="{73C1E83F-DA0A-4AFB-A7DE-F6EC13B8026A}">
+<ds:datastoreItem xmlns:ds="http://schemas.openxmlformats.org/officeDocument/2006/customXml" ds:itemID="{BEAF77FF-E2D7-0B4E-B4C4-1476F7D93FDC}">
   <ds:schemaRefs>
     <ds:schemaRef ds:uri="http://schemas.openxmlformats.org/officeDocument/2006/bibliography"/>
   </ds:schemaRefs>

</xml_diff>